<commit_message>
Get the paths from the charts
See: #9
</commit_message>
<xml_diff>
--- a/docs_changed/GaN_North_2022_ActivityGuide_Leo/GaN_2022_ActivityGuide_Leo_lat_0_Spanish.docx
+++ b/docs_changed/GaN_North_2022_ActivityGuide_Leo/GaN_2022_ActivityGuide_Leo_lat_0_Spanish.docx
@@ -71,6 +71,7 @@
       <w:r>
         <w:rPr>
           <w:rStyle w:val="GaNStyle"/>
+          <w:lang w:val="es-CO"/>
         </w:rPr>
         <w:t>Fechas de la campaña año 2022 que utilizan la constelación de leo: 14-23 de abril, 14-23 de mayo.</w:t>
       </w:r>
@@ -121,6 +122,7 @@
       <w:r>
         <w:rPr>
           <w:rStyle w:val="GaNParagraph"/>
+          <w:lang w:val="es-CO"/>
         </w:rPr>
         <w:t>Usted está participando en una campaña mundial para observar y registrar las estrellas visibles más débiles como un medio para medir la contaminación lumínica en un lugar determinado. Localizando y observando la  constelación de leo en el cielo nocturno y comparándolo con las cartas estelares, la gente de todo el mundo aprenderán cómo las luces de su comunidad contribuyen a la contaminación lumínica. Sus contribuciones a la base de datos en línea documentarán el cielo nocturno visible.</w:t>
       </w:r>
@@ -700,7 +702,6 @@
           <w:sz w:val="19"/>
         </w:rPr>
       </w:pPr>
-      <w:r/>
       <w:r>
         <w:rPr>
           <w:rStyle w:val="GaNLinks"/>
@@ -766,36 +767,82 @@
         </w:rPr>
         <w:t>(</w:t>
       </w:r>
-      <w:hyperlink r:id="rId10" w:history="1">
-        <w:r>
-          <w:rPr>
-            <w:rStyle w:val="Hyperlink"/>
-            <w:rFonts w:ascii="Calibri" w:hAnsi="Calibri" w:cs="Optima-BoldItalic"/>
-            <w:b/>
-            <w:bCs/>
-            <w:i/>
-            <w:iCs/>
-            <w:sz w:val="20"/>
-            <w:lang w:val="es-ES_tradnl"/>
-          </w:rPr>
-          <w:t>w</w:t>
-        </w:r>
-        <w:hyperlink r:id="rId11" w:history="1">
-          <w:r>
-            <w:rPr>
-              <w:rStyle w:val="Hyperlink"/>
-              <w:rFonts w:ascii="Calibri" w:hAnsi="Calibri" w:cs="Optima-BoldItalic"/>
-              <w:b/>
-              <w:bCs/>
-              <w:i/>
-              <w:iCs/>
-              <w:sz w:val="20"/>
-              <w:lang w:val="es-CO"/>
-            </w:rPr>
-            <w:t>www.globeatnight.org/5-steps.php</w:t>
-          </w:r>
-        </w:hyperlink>
-      </w:hyperlink>
+      <w:r>
+        <w:fldChar w:fldCharType="begin"/>
+      </w:r>
+      <w:r>
+        <w:rPr>
+          <w:lang w:val="es-CO"/>
+        </w:rPr>
+        <w:instrText xml:space="preserve"> HYPERLINK "http://www.globeatnight.org/observe.html" </w:instrText>
+      </w:r>
+      <w:r>
+        <w:fldChar w:fldCharType="separate"/>
+      </w:r>
+      <w:r>
+        <w:rPr>
+          <w:rStyle w:val="Hyperlink"/>
+          <w:rFonts w:ascii="Calibri" w:hAnsi="Calibri" w:cs="Optima-BoldItalic"/>
+          <w:b/>
+          <w:bCs/>
+          <w:i/>
+          <w:iCs/>
+          <w:sz w:val="20"/>
+          <w:lang w:val="es-ES_tradnl"/>
+        </w:rPr>
+        <w:t>w</w:t>
+      </w:r>
+      <w:r>
+        <w:fldChar w:fldCharType="begin"/>
+      </w:r>
+      <w:r>
+        <w:rPr>
+          <w:lang w:val="es-CO"/>
+        </w:rPr>
+        <w:instrText xml:space="preserve"> HYPERLINK "https://www.globeatnight.org/5-steps.php" </w:instrText>
+      </w:r>
+      <w:r>
+        <w:fldChar w:fldCharType="separate"/>
+      </w:r>
+      <w:r>
+        <w:rPr>
+          <w:rStyle w:val="Hyperlink"/>
+          <w:rFonts w:ascii="Calibri" w:hAnsi="Calibri" w:cs="Optima-BoldItalic"/>
+          <w:b/>
+          <w:bCs/>
+          <w:i/>
+          <w:iCs/>
+          <w:sz w:val="20"/>
+          <w:lang w:val="es-CO"/>
+        </w:rPr>
+        <w:t>www.globeatnight.org/5-steps.php</w:t>
+      </w:r>
+      <w:r>
+        <w:rPr>
+          <w:rStyle w:val="Hyperlink"/>
+          <w:rFonts w:ascii="Calibri" w:hAnsi="Calibri" w:cs="Optima-BoldItalic"/>
+          <w:b/>
+          <w:bCs/>
+          <w:i/>
+          <w:iCs/>
+          <w:sz w:val="20"/>
+          <w:lang w:val="es-CO"/>
+        </w:rPr>
+        <w:fldChar w:fldCharType="end"/>
+      </w:r>
+      <w:r>
+        <w:rPr>
+          <w:rStyle w:val="Hyperlink"/>
+          <w:rFonts w:ascii="Calibri" w:hAnsi="Calibri" w:cs="Optima-BoldItalic"/>
+          <w:b/>
+          <w:bCs/>
+          <w:i/>
+          <w:iCs/>
+          <w:sz w:val="20"/>
+          <w:lang w:val="es-CO"/>
+        </w:rPr>
+        <w:fldChar w:fldCharType="end"/>
+      </w:r>
       <w:r>
         <w:rPr>
           <w:rFonts w:ascii="Calibri" w:hAnsi="Calibri" w:cs="Optima-BoldItalic"/>
@@ -889,20 +936,42 @@
         </w:rPr>
         <w:t xml:space="preserve">a herramienta interactiva en la aplicación web en </w:t>
       </w:r>
-      <w:hyperlink r:id="rId12" w:history="1">
-        <w:r>
-          <w:rPr>
-            <w:rStyle w:val="Hyperlink"/>
-            <w:rFonts w:ascii="Calibri" w:hAnsi="Calibri" w:cs="CastleT-Bold"/>
-            <w:b/>
-            <w:bCs/>
-            <w:i/>
-            <w:sz w:val="20"/>
-            <w:lang w:val="es-ES_tradnl"/>
-          </w:rPr>
-          <w:t>www.globeatnight.org/es/webapp/</w:t>
-        </w:r>
-      </w:hyperlink>
+      <w:r>
+        <w:fldChar w:fldCharType="begin"/>
+      </w:r>
+      <w:r>
+        <w:rPr>
+          <w:lang w:val="es-CO"/>
+        </w:rPr>
+        <w:instrText xml:space="preserve"> HYPERLINK "https://www.globeatnight.org/es/webapp/" </w:instrText>
+      </w:r>
+      <w:r>
+        <w:fldChar w:fldCharType="separate"/>
+      </w:r>
+      <w:r>
+        <w:rPr>
+          <w:rStyle w:val="Hyperlink"/>
+          <w:rFonts w:ascii="Calibri" w:hAnsi="Calibri" w:cs="CastleT-Bold"/>
+          <w:b/>
+          <w:bCs/>
+          <w:i/>
+          <w:sz w:val="20"/>
+          <w:lang w:val="es-ES_tradnl"/>
+        </w:rPr>
+        <w:t>www.globeatnight.org/es/webapp/</w:t>
+      </w:r>
+      <w:r>
+        <w:rPr>
+          <w:rStyle w:val="Hyperlink"/>
+          <w:rFonts w:ascii="Calibri" w:hAnsi="Calibri" w:cs="CastleT-Bold"/>
+          <w:b/>
+          <w:bCs/>
+          <w:i/>
+          <w:sz w:val="20"/>
+          <w:lang w:val="es-ES_tradnl"/>
+        </w:rPr>
+        <w:fldChar w:fldCharType="end"/>
+      </w:r>
       <w:r>
         <w:rPr>
           <w:rFonts w:ascii="Calibri" w:hAnsi="Calibri" w:cs="CastleT-Bold"/>
@@ -1312,21 +1381,44 @@
         </w:rPr>
         <w:t xml:space="preserve"> </w:t>
       </w:r>
-      <w:hyperlink r:id="rId13" w:history="1">
-        <w:r>
-          <w:rPr>
-            <w:rStyle w:val="Hyperlink"/>
-            <w:rFonts w:ascii="Calibri" w:hAnsi="Calibri" w:cs="Optima-BoldItalic"/>
-            <w:b/>
-            <w:bCs/>
-            <w:i/>
-            <w:iCs/>
-            <w:sz w:val="20"/>
-            <w:lang w:val="es-CO"/>
-          </w:rPr>
-          <w:t>www.globeatnight.org/finding</w:t>
-        </w:r>
-      </w:hyperlink>
+      <w:r>
+        <w:fldChar w:fldCharType="begin"/>
+      </w:r>
+      <w:r>
+        <w:rPr>
+          <w:lang w:val="es-CO"/>
+        </w:rPr>
+        <w:instrText xml:space="preserve"> HYPERLINK "https://www.globeatnight.org/finding" </w:instrText>
+      </w:r>
+      <w:r>
+        <w:fldChar w:fldCharType="separate"/>
+      </w:r>
+      <w:r>
+        <w:rPr>
+          <w:rStyle w:val="Hyperlink"/>
+          <w:rFonts w:ascii="Calibri" w:hAnsi="Calibri" w:cs="Optima-BoldItalic"/>
+          <w:b/>
+          <w:bCs/>
+          <w:i/>
+          <w:iCs/>
+          <w:sz w:val="20"/>
+          <w:lang w:val="es-CO"/>
+        </w:rPr>
+        <w:t>www.globeatnight.org/finding</w:t>
+      </w:r>
+      <w:r>
+        <w:rPr>
+          <w:rStyle w:val="Hyperlink"/>
+          <w:rFonts w:ascii="Calibri" w:hAnsi="Calibri" w:cs="Optima-BoldItalic"/>
+          <w:b/>
+          <w:bCs/>
+          <w:i/>
+          <w:iCs/>
+          <w:sz w:val="20"/>
+          <w:lang w:val="es-CO"/>
+        </w:rPr>
+        <w:fldChar w:fldCharType="end"/>
+      </w:r>
     </w:p>
     <w:p>
       <w:pPr>
@@ -1455,19 +1547,40 @@
         </w:rPr>
         <w:t xml:space="preserve">pp. 2-3 o </w:t>
       </w:r>
-      <w:hyperlink r:id="rId14" w:history="1">
-        <w:r>
-          <w:rPr>
-            <w:rStyle w:val="Hyperlink"/>
-            <w:rFonts w:ascii="Calibri" w:hAnsi="Calibri" w:cs="Optima-Regular"/>
-            <w:b/>
-            <w:i/>
-            <w:sz w:val="20"/>
-            <w:lang w:val="es-CO"/>
-          </w:rPr>
-          <w:t>www.globeatnight.org/magcharts</w:t>
-        </w:r>
-      </w:hyperlink>
+      <w:r>
+        <w:fldChar w:fldCharType="begin"/>
+      </w:r>
+      <w:r>
+        <w:rPr>
+          <w:lang w:val="es-CO"/>
+        </w:rPr>
+        <w:instrText xml:space="preserve"> HYPERLINK "https://www.globeatnight.org/magcharts" </w:instrText>
+      </w:r>
+      <w:r>
+        <w:fldChar w:fldCharType="separate"/>
+      </w:r>
+      <w:r>
+        <w:rPr>
+          <w:rStyle w:val="Hyperlink"/>
+          <w:rFonts w:ascii="Calibri" w:hAnsi="Calibri" w:cs="Optima-Regular"/>
+          <w:b/>
+          <w:i/>
+          <w:sz w:val="20"/>
+          <w:lang w:val="es-CO"/>
+        </w:rPr>
+        <w:t>www.globeatnight.org/magcharts</w:t>
+      </w:r>
+      <w:r>
+        <w:rPr>
+          <w:rStyle w:val="Hyperlink"/>
+          <w:rFonts w:ascii="Calibri" w:hAnsi="Calibri" w:cs="Optima-Regular"/>
+          <w:b/>
+          <w:i/>
+          <w:sz w:val="20"/>
+          <w:lang w:val="es-CO"/>
+        </w:rPr>
+        <w:fldChar w:fldCharType="end"/>
+      </w:r>
       <w:r>
         <w:rPr>
           <w:rFonts w:ascii="Calibri" w:hAnsi="Calibri" w:cs="CastleT-Bold"/>
@@ -1649,20 +1762,42 @@
         </w:rPr>
         <w:t xml:space="preserve"> dispositivos móviles inteligentes) en: </w:t>
       </w:r>
-      <w:hyperlink r:id="rId15" w:history="1">
-        <w:r>
-          <w:rPr>
-            <w:rStyle w:val="Hyperlink"/>
-            <w:rFonts w:ascii="Calibri" w:hAnsi="Calibri" w:cs="CastleT-Bold"/>
-            <w:b/>
-            <w:bCs/>
-            <w:i/>
-            <w:sz w:val="20"/>
-            <w:lang w:val="es-ES_tradnl"/>
-          </w:rPr>
-          <w:t>www.globeatnight.org/es/webapp/</w:t>
-        </w:r>
-      </w:hyperlink>
+      <w:r>
+        <w:fldChar w:fldCharType="begin"/>
+      </w:r>
+      <w:r>
+        <w:rPr>
+          <w:lang w:val="es-CO"/>
+        </w:rPr>
+        <w:instrText xml:space="preserve"> HYPERLINK "https://www.globeatnight.org/es/webapp/" </w:instrText>
+      </w:r>
+      <w:r>
+        <w:fldChar w:fldCharType="separate"/>
+      </w:r>
+      <w:r>
+        <w:rPr>
+          <w:rStyle w:val="Hyperlink"/>
+          <w:rFonts w:ascii="Calibri" w:hAnsi="Calibri" w:cs="CastleT-Bold"/>
+          <w:b/>
+          <w:bCs/>
+          <w:i/>
+          <w:sz w:val="20"/>
+          <w:lang w:val="es-ES_tradnl"/>
+        </w:rPr>
+        <w:t>www.globeatnight.org/es/webapp/</w:t>
+      </w:r>
+      <w:r>
+        <w:rPr>
+          <w:rStyle w:val="Hyperlink"/>
+          <w:rFonts w:ascii="Calibri" w:hAnsi="Calibri" w:cs="CastleT-Bold"/>
+          <w:b/>
+          <w:bCs/>
+          <w:i/>
+          <w:sz w:val="20"/>
+          <w:lang w:val="es-ES_tradnl"/>
+        </w:rPr>
+        <w:fldChar w:fldCharType="end"/>
+      </w:r>
       <w:r>
         <w:rPr>
           <w:rFonts w:ascii="Calibri" w:hAnsi="Calibri" w:cs="CastleT-Bold"/>
@@ -1718,19 +1853,40 @@
         </w:rPr>
         <w:t xml:space="preserve">B. Hay una campaña cada mes de diez días de duración. Para participar en más campañas, consulte </w:t>
       </w:r>
-      <w:hyperlink r:id="rId16" w:history="1">
-        <w:r>
-          <w:rPr>
-            <w:rStyle w:val="Hyperlink"/>
-            <w:rFonts w:ascii="Calibri" w:hAnsi="Calibri" w:cs="Optima-Regular"/>
-            <w:b/>
-            <w:i/>
-            <w:sz w:val="20"/>
-            <w:lang w:val="es-CO"/>
-          </w:rPr>
-          <w:t>www.globeatnight.org</w:t>
-        </w:r>
-      </w:hyperlink>
+      <w:r>
+        <w:fldChar w:fldCharType="begin"/>
+      </w:r>
+      <w:r>
+        <w:rPr>
+          <w:lang w:val="es-CO"/>
+        </w:rPr>
+        <w:instrText xml:space="preserve"> HYPERLINK "https://www.globeatnight.org" </w:instrText>
+      </w:r>
+      <w:r>
+        <w:fldChar w:fldCharType="separate"/>
+      </w:r>
+      <w:r>
+        <w:rPr>
+          <w:rStyle w:val="Hyperlink"/>
+          <w:rFonts w:ascii="Calibri" w:hAnsi="Calibri" w:cs="Optima-Regular"/>
+          <w:b/>
+          <w:i/>
+          <w:sz w:val="20"/>
+          <w:lang w:val="es-CO"/>
+        </w:rPr>
+        <w:t>www.globeatnight.org</w:t>
+      </w:r>
+      <w:r>
+        <w:rPr>
+          <w:rStyle w:val="Hyperlink"/>
+          <w:rFonts w:ascii="Calibri" w:hAnsi="Calibri" w:cs="Optima-Regular"/>
+          <w:b/>
+          <w:i/>
+          <w:sz w:val="20"/>
+          <w:lang w:val="es-CO"/>
+        </w:rPr>
+        <w:fldChar w:fldCharType="end"/>
+      </w:r>
       <w:r>
         <w:rPr>
           <w:rFonts w:ascii="Calibri" w:hAnsi="Calibri" w:cs="CastleT-Bold"/>
@@ -1843,21 +1999,44 @@
         </w:rPr>
         <w:t xml:space="preserve">5) Compare sus observaciones con miles de personas alrededor del mundo en: </w:t>
       </w:r>
-      <w:hyperlink r:id="rId17" w:history="1">
-        <w:r>
-          <w:rPr>
-            <w:rStyle w:val="Hyperlink"/>
-            <w:rFonts w:ascii="Calibri" w:hAnsi="Calibri" w:cs="Optima-BoldItalic"/>
-            <w:b/>
-            <w:bCs/>
-            <w:i/>
-            <w:iCs/>
-            <w:sz w:val="20"/>
-            <w:lang w:val="es-CO"/>
-          </w:rPr>
-          <w:t>www.globeatnight.org/maps.php</w:t>
-        </w:r>
-      </w:hyperlink>
+      <w:r>
+        <w:fldChar w:fldCharType="begin"/>
+      </w:r>
+      <w:r>
+        <w:rPr>
+          <w:lang w:val="es-CO"/>
+        </w:rPr>
+        <w:instrText xml:space="preserve"> HYPERLINK "https://www.globeatnight.org/maps.php" </w:instrText>
+      </w:r>
+      <w:r>
+        <w:fldChar w:fldCharType="separate"/>
+      </w:r>
+      <w:r>
+        <w:rPr>
+          <w:rStyle w:val="Hyperlink"/>
+          <w:rFonts w:ascii="Calibri" w:hAnsi="Calibri" w:cs="Optima-BoldItalic"/>
+          <w:b/>
+          <w:bCs/>
+          <w:i/>
+          <w:iCs/>
+          <w:sz w:val="20"/>
+          <w:lang w:val="es-CO"/>
+        </w:rPr>
+        <w:t>www.globeatnight.org/maps.php</w:t>
+      </w:r>
+      <w:r>
+        <w:rPr>
+          <w:rStyle w:val="Hyperlink"/>
+          <w:rFonts w:ascii="Calibri" w:hAnsi="Calibri" w:cs="Optima-BoldItalic"/>
+          <w:b/>
+          <w:bCs/>
+          <w:i/>
+          <w:iCs/>
+          <w:sz w:val="20"/>
+          <w:lang w:val="es-CO"/>
+        </w:rPr>
+        <w:fldChar w:fldCharType="end"/>
+      </w:r>
     </w:p>
     <w:p>
       <w:pPr>
@@ -1920,7 +2099,7 @@
           <w:lang w:val="es-ES_tradnl"/>
         </w:rPr>
         <w:sectPr>
-          <w:headerReference w:type="default" r:id="rId18"/>
+          <w:headerReference w:type="default" r:id="rId10"/>
           <w:type w:val="continuous"/>
           <w:pgSz w:w="12240" w:h="15840"/>
           <w:pgMar w:top="360" w:right="720" w:bottom="360" w:left="720" w:header="720" w:footer="720" w:gutter="0"/>
@@ -1988,21 +2167,44 @@
           <w:lang w:val="es-ES_tradnl"/>
         </w:rPr>
       </w:pPr>
-      <w:hyperlink r:id="rId19" w:history="1">
-        <w:r>
-          <w:rPr>
-            <w:rStyle w:val="Hyperlink"/>
-            <w:rFonts w:ascii="Calibri" w:hAnsi="Calibri" w:cs="Optima-BoldItalic"/>
-            <w:b/>
-            <w:bCs/>
-            <w:i/>
-            <w:iCs/>
-            <w:sz w:val="32"/>
-            <w:lang w:val="es-ES_tradnl"/>
-          </w:rPr>
-          <w:t>www.globeatnight.org</w:t>
-        </w:r>
-      </w:hyperlink>
+      <w:r>
+        <w:fldChar w:fldCharType="begin"/>
+      </w:r>
+      <w:r>
+        <w:rPr>
+          <w:lang w:val="es-CO"/>
+        </w:rPr>
+        <w:instrText xml:space="preserve"> HYPERLINK "http://www.globeatnight.org" </w:instrText>
+      </w:r>
+      <w:r>
+        <w:fldChar w:fldCharType="separate"/>
+      </w:r>
+      <w:r>
+        <w:rPr>
+          <w:rStyle w:val="Hyperlink"/>
+          <w:rFonts w:ascii="Calibri" w:hAnsi="Calibri" w:cs="Optima-BoldItalic"/>
+          <w:b/>
+          <w:bCs/>
+          <w:i/>
+          <w:iCs/>
+          <w:sz w:val="32"/>
+          <w:lang w:val="es-ES_tradnl"/>
+        </w:rPr>
+        <w:t>www.globeatnight.org</w:t>
+      </w:r>
+      <w:r>
+        <w:rPr>
+          <w:rStyle w:val="Hyperlink"/>
+          <w:rFonts w:ascii="Calibri" w:hAnsi="Calibri" w:cs="Optima-BoldItalic"/>
+          <w:b/>
+          <w:bCs/>
+          <w:i/>
+          <w:iCs/>
+          <w:sz w:val="32"/>
+          <w:lang w:val="es-ES_tradnl"/>
+        </w:rPr>
+        <w:fldChar w:fldCharType="end"/>
+      </w:r>
     </w:p>
     <w:p>
       <w:pPr>
@@ -2020,6 +2222,7 @@
       <w:r>
         <w:rPr>
           <w:rStyle w:val="GaNStyle"/>
+          <w:lang w:val="es-CO"/>
         </w:rPr>
         <w:t>Fechas de la campaña año 2022 que utilizan la constelación de leo: 14-23 de abril, 14-23 de mayo.</w:t>
       </w:r>
@@ -2062,22 +2265,46 @@
         </w:rPr>
         <w:t xml:space="preserve">Antes de salir a hacer las observaciones, considere visitar </w:t>
       </w:r>
-      <w:hyperlink r:id="rId20" w:history="1">
-        <w:r>
-          <w:rPr>
-            <w:rStyle w:val="Hyperlink"/>
-            <w:rFonts w:ascii="Calibri" w:hAnsi="Calibri" w:cs="Optima-BoldItalic"/>
-            <w:b/>
-            <w:bCs/>
-            <w:i/>
-            <w:iCs/>
-            <w:sz w:val="22"/>
-            <w:szCs w:val="22"/>
-            <w:lang w:val="es-CO"/>
-          </w:rPr>
-          <w:t>www.globeatnight.org/finding</w:t>
-        </w:r>
-      </w:hyperlink>
+      <w:r>
+        <w:fldChar w:fldCharType="begin"/>
+      </w:r>
+      <w:r>
+        <w:rPr>
+          <w:lang w:val="es-CO"/>
+        </w:rPr>
+        <w:instrText xml:space="preserve"> HYPERLINK "https://www.globeatnight.org/finding" </w:instrText>
+      </w:r>
+      <w:r>
+        <w:fldChar w:fldCharType="separate"/>
+      </w:r>
+      <w:r>
+        <w:rPr>
+          <w:rStyle w:val="Hyperlink"/>
+          <w:rFonts w:ascii="Calibri" w:hAnsi="Calibri" w:cs="Optima-BoldItalic"/>
+          <w:b/>
+          <w:bCs/>
+          <w:i/>
+          <w:iCs/>
+          <w:sz w:val="22"/>
+          <w:szCs w:val="22"/>
+          <w:lang w:val="es-CO"/>
+        </w:rPr>
+        <w:t>www.globeatnight.org/finding</w:t>
+      </w:r>
+      <w:r>
+        <w:rPr>
+          <w:rStyle w:val="Hyperlink"/>
+          <w:rFonts w:ascii="Calibri" w:hAnsi="Calibri" w:cs="Optima-BoldItalic"/>
+          <w:b/>
+          <w:bCs/>
+          <w:i/>
+          <w:iCs/>
+          <w:sz w:val="22"/>
+          <w:szCs w:val="22"/>
+          <w:lang w:val="es-CO"/>
+        </w:rPr>
+        <w:fldChar w:fldCharType="end"/>
+      </w:r>
     </w:p>
     <w:p>
       <w:pPr>
@@ -2241,7 +2468,7 @@
                 <w:sz w:val="22"/>
               </w:rPr>
               <w:drawing>
-                <wp:inline distT="0" distB="0" distL="0" distR="0" wp14:anchorId="590C9F00" wp14:editId="543CA15F">
+                <wp:inline distT="0" distB="0" distL="0" distR="0" wp14:anchorId="743F4EE4" wp14:editId="3BC27831">
                   <wp:extent cx="3057415" cy="2129931"/>
                   <wp:effectExtent l="19050" t="19050" r="10160" b="22860"/>
                   <wp:docPr id="18" name="Picture 1"/>
@@ -2258,7 +2485,7 @@
                           </pic:cNvPicPr>
                         </pic:nvPicPr>
                         <pic:blipFill>
-                          <a:blip r:embed="rId21"/>
+                          <a:blip r:embed="rId11"/>
                           <a:stretch>
                             <a:fillRect/>
                           </a:stretch>
@@ -2351,7 +2578,7 @@
                 <w:sz w:val="20"/>
               </w:rPr>
               <w:drawing>
-                <wp:inline distT="0" distB="0" distL="0" distR="0" wp14:anchorId="0AC8E5F5" wp14:editId="582AA166">
+                <wp:inline distT="0" distB="0" distL="0" distR="0" wp14:anchorId="2E89B0EA" wp14:editId="7354D4ED">
                   <wp:extent cx="3102449" cy="2152975"/>
                   <wp:effectExtent l="19050" t="19050" r="22225" b="19050"/>
                   <wp:docPr id="17" name="Picture 2"/>
@@ -2368,7 +2595,7 @@
                           </pic:cNvPicPr>
                         </pic:nvPicPr>
                         <pic:blipFill>
-                          <a:blip r:embed="rId22"/>
+                          <a:blip r:embed="rId12"/>
                           <a:stretch>
                             <a:fillRect/>
                           </a:stretch>
@@ -2530,7 +2757,7 @@
                 <w:sz w:val="22"/>
               </w:rPr>
               <w:drawing>
-                <wp:inline distT="0" distB="0" distL="0" distR="0" wp14:anchorId="0815834A" wp14:editId="3C5A6448">
+                <wp:inline distT="0" distB="0" distL="0" distR="0" wp14:anchorId="187972B9" wp14:editId="0632E8F8">
                   <wp:extent cx="3100823" cy="2150236"/>
                   <wp:effectExtent l="19050" t="19050" r="23495" b="21590"/>
                   <wp:docPr id="3" name="Picture 3"/>
@@ -2547,7 +2774,7 @@
                           </pic:cNvPicPr>
                         </pic:nvPicPr>
                         <pic:blipFill>
-                          <a:blip r:embed="rId23"/>
+                          <a:blip r:embed="rId13"/>
                           <a:stretch>
                             <a:fillRect/>
                           </a:stretch>
@@ -2638,7 +2865,7 @@
                 <w:sz w:val="22"/>
               </w:rPr>
               <w:drawing>
-                <wp:inline distT="0" distB="0" distL="0" distR="0" wp14:anchorId="3F95ADB8" wp14:editId="6C36496D">
+                <wp:inline distT="0" distB="0" distL="0" distR="0" wp14:anchorId="6A2029B0" wp14:editId="6EEC3C98">
                   <wp:extent cx="3102709" cy="2153155"/>
                   <wp:effectExtent l="19050" t="19050" r="21590" b="19050"/>
                   <wp:docPr id="4" name="Picture 4"/>
@@ -2655,7 +2882,7 @@
                           </pic:cNvPicPr>
                         </pic:nvPicPr>
                         <pic:blipFill>
-                          <a:blip r:embed="rId24"/>
+                          <a:blip r:embed="rId14"/>
                           <a:stretch>
                             <a:fillRect/>
                           </a:stretch>
@@ -2864,21 +3091,44 @@
           <w:lang w:val="es-ES_tradnl"/>
         </w:rPr>
       </w:pPr>
-      <w:hyperlink r:id="rId25" w:history="1">
-        <w:r>
-          <w:rPr>
-            <w:rStyle w:val="Hyperlink"/>
-            <w:rFonts w:ascii="Calibri" w:hAnsi="Calibri" w:cs="Optima-BoldItalic"/>
-            <w:b/>
-            <w:bCs/>
-            <w:i/>
-            <w:iCs/>
-            <w:sz w:val="32"/>
-            <w:lang w:val="es-ES_tradnl"/>
-          </w:rPr>
-          <w:t>www.globeatnight.org</w:t>
-        </w:r>
-      </w:hyperlink>
+      <w:r>
+        <w:fldChar w:fldCharType="begin"/>
+      </w:r>
+      <w:r>
+        <w:rPr>
+          <w:lang w:val="es-CO"/>
+        </w:rPr>
+        <w:instrText xml:space="preserve"> HYPERLINK "http://www.globeatnight.org" </w:instrText>
+      </w:r>
+      <w:r>
+        <w:fldChar w:fldCharType="separate"/>
+      </w:r>
+      <w:r>
+        <w:rPr>
+          <w:rStyle w:val="Hyperlink"/>
+          <w:rFonts w:ascii="Calibri" w:hAnsi="Calibri" w:cs="Optima-BoldItalic"/>
+          <w:b/>
+          <w:bCs/>
+          <w:i/>
+          <w:iCs/>
+          <w:sz w:val="32"/>
+          <w:lang w:val="es-ES_tradnl"/>
+        </w:rPr>
+        <w:t>www.globeatnight.org</w:t>
+      </w:r>
+      <w:r>
+        <w:rPr>
+          <w:rStyle w:val="Hyperlink"/>
+          <w:rFonts w:ascii="Calibri" w:hAnsi="Calibri" w:cs="Optima-BoldItalic"/>
+          <w:b/>
+          <w:bCs/>
+          <w:i/>
+          <w:iCs/>
+          <w:sz w:val="32"/>
+          <w:lang w:val="es-ES_tradnl"/>
+        </w:rPr>
+        <w:fldChar w:fldCharType="end"/>
+      </w:r>
     </w:p>
     <w:p>
       <w:pPr>
@@ -2896,6 +3146,7 @@
       <w:r>
         <w:rPr>
           <w:rStyle w:val="GaNStyle"/>
+          <w:lang w:val="es-CO"/>
         </w:rPr>
         <w:t>Fechas de la campaña año 2022 que utilizan la constelación de leo: 14-23 de abril, 14-23 de mayo.</w:t>
       </w:r>
@@ -2934,22 +3185,46 @@
         </w:rPr>
         <w:t xml:space="preserve">Antes de salir a hacer las observaciones, considere visitar </w:t>
       </w:r>
-      <w:hyperlink r:id="rId26" w:history="1">
-        <w:r>
-          <w:rPr>
-            <w:rStyle w:val="Hyperlink"/>
-            <w:rFonts w:ascii="Calibri" w:hAnsi="Calibri" w:cs="Optima-BoldItalic"/>
-            <w:b/>
-            <w:bCs/>
-            <w:i/>
-            <w:iCs/>
-            <w:sz w:val="22"/>
-            <w:szCs w:val="22"/>
-            <w:lang w:val="es-CO"/>
-          </w:rPr>
-          <w:t>www.globeatnight.org/finding</w:t>
-        </w:r>
-      </w:hyperlink>
+      <w:r>
+        <w:fldChar w:fldCharType="begin"/>
+      </w:r>
+      <w:r>
+        <w:rPr>
+          <w:lang w:val="es-CO"/>
+        </w:rPr>
+        <w:instrText xml:space="preserve"> HYPERLINK "https://www.globeatnight.org/finding" </w:instrText>
+      </w:r>
+      <w:r>
+        <w:fldChar w:fldCharType="separate"/>
+      </w:r>
+      <w:r>
+        <w:rPr>
+          <w:rStyle w:val="Hyperlink"/>
+          <w:rFonts w:ascii="Calibri" w:hAnsi="Calibri" w:cs="Optima-BoldItalic"/>
+          <w:b/>
+          <w:bCs/>
+          <w:i/>
+          <w:iCs/>
+          <w:sz w:val="22"/>
+          <w:szCs w:val="22"/>
+          <w:lang w:val="es-CO"/>
+        </w:rPr>
+        <w:t>www.globeatnight.org/finding</w:t>
+      </w:r>
+      <w:r>
+        <w:rPr>
+          <w:rStyle w:val="Hyperlink"/>
+          <w:rFonts w:ascii="Calibri" w:hAnsi="Calibri" w:cs="Optima-BoldItalic"/>
+          <w:b/>
+          <w:bCs/>
+          <w:i/>
+          <w:iCs/>
+          <w:sz w:val="22"/>
+          <w:szCs w:val="22"/>
+          <w:lang w:val="es-CO"/>
+        </w:rPr>
+        <w:fldChar w:fldCharType="end"/>
+      </w:r>
     </w:p>
     <w:p>
       <w:pPr>
@@ -3072,7 +3347,7 @@
                 <w:sz w:val="22"/>
               </w:rPr>
               <w:drawing>
-                <wp:inline distT="0" distB="0" distL="0" distR="0" wp14:anchorId="5D5DC68F" wp14:editId="719754E1">
+                <wp:inline distT="0" distB="0" distL="0" distR="0" wp14:anchorId="77DD967D" wp14:editId="0AE3429C">
                   <wp:extent cx="3098454" cy="2148928"/>
                   <wp:effectExtent l="19050" t="19050" r="26035" b="22860"/>
                   <wp:docPr id="5" name="Picture 5"/>
@@ -3089,7 +3364,7 @@
                           </pic:cNvPicPr>
                         </pic:nvPicPr>
                         <pic:blipFill>
-                          <a:blip r:embed="rId27"/>
+                          <a:blip r:embed="rId15"/>
                           <a:stretch>
                             <a:fillRect/>
                           </a:stretch>
@@ -3179,7 +3454,7 @@
                 <w:sz w:val="22"/>
               </w:rPr>
               <w:drawing>
-                <wp:inline distT="0" distB="0" distL="0" distR="0" wp14:anchorId="76E71A15" wp14:editId="1AE08613">
+                <wp:inline distT="0" distB="0" distL="0" distR="0" wp14:anchorId="4B7EFE43" wp14:editId="61ED34E4">
                   <wp:extent cx="3074344" cy="2140471"/>
                   <wp:effectExtent l="19050" t="19050" r="12065" b="12700"/>
                   <wp:docPr id="6" name="Picture 6"/>
@@ -3196,7 +3471,7 @@
                           </pic:cNvPicPr>
                         </pic:nvPicPr>
                         <pic:blipFill>
-                          <a:blip r:embed="rId28"/>
+                          <a:blip r:embed="rId16"/>
                           <a:stretch>
                             <a:fillRect/>
                           </a:stretch>
@@ -3360,7 +3635,7 @@
                 <w:sz w:val="22"/>
               </w:rPr>
               <w:drawing>
-                <wp:inline distT="0" distB="0" distL="0" distR="0" wp14:anchorId="211F279D" wp14:editId="433F686F">
+                <wp:inline distT="0" distB="0" distL="0" distR="0" wp14:anchorId="641305E3" wp14:editId="48D5C75B">
                   <wp:extent cx="3094664" cy="2148842"/>
                   <wp:effectExtent l="19050" t="19050" r="10795" b="22860"/>
                   <wp:docPr id="7" name="Picture 7"/>
@@ -3377,7 +3652,7 @@
                           </pic:cNvPicPr>
                         </pic:nvPicPr>
                         <pic:blipFill>
-                          <a:blip r:embed="rId29"/>
+                          <a:blip r:embed="rId17"/>
                           <a:stretch>
                             <a:fillRect/>
                           </a:stretch>
@@ -3468,7 +3743,7 @@
                 <w:sz w:val="22"/>
               </w:rPr>
               <w:drawing>
-                <wp:inline distT="0" distB="0" distL="0" distR="0" wp14:anchorId="1F1BAB05" wp14:editId="037C997D">
+                <wp:inline distT="0" distB="0" distL="0" distR="0" wp14:anchorId="4C4DCB7E" wp14:editId="5F848E04">
                   <wp:extent cx="3071894" cy="2127647"/>
                   <wp:effectExtent l="19050" t="19050" r="14605" b="25400"/>
                   <wp:docPr id="8" name="Picture 8"/>
@@ -3485,7 +3760,7 @@
                           </pic:cNvPicPr>
                         </pic:nvPicPr>
                         <pic:blipFill>
-                          <a:blip r:embed="rId30"/>
+                          <a:blip r:embed="rId18"/>
                           <a:stretch>
                             <a:fillRect/>
                           </a:stretch>
@@ -3713,21 +3988,44 @@
           <w:lang w:val="es-ES_tradnl"/>
         </w:rPr>
       </w:pPr>
-      <w:hyperlink r:id="rId31" w:history="1">
-        <w:r>
-          <w:rPr>
-            <w:rStyle w:val="Hyperlink"/>
-            <w:rFonts w:ascii="Calibri" w:hAnsi="Calibri" w:cs="Optima-BoldItalic"/>
-            <w:b/>
-            <w:bCs/>
-            <w:i/>
-            <w:iCs/>
-            <w:sz w:val="32"/>
-            <w:lang w:val="es-ES_tradnl"/>
-          </w:rPr>
-          <w:t>www.globeatnight.org</w:t>
-        </w:r>
-      </w:hyperlink>
+      <w:r>
+        <w:fldChar w:fldCharType="begin"/>
+      </w:r>
+      <w:r>
+        <w:rPr>
+          <w:lang w:val="es-CO"/>
+        </w:rPr>
+        <w:instrText xml:space="preserve"> HYPERLINK "http://www.globeatnight.org" </w:instrText>
+      </w:r>
+      <w:r>
+        <w:fldChar w:fldCharType="separate"/>
+      </w:r>
+      <w:r>
+        <w:rPr>
+          <w:rStyle w:val="Hyperlink"/>
+          <w:rFonts w:ascii="Calibri" w:hAnsi="Calibri" w:cs="Optima-BoldItalic"/>
+          <w:b/>
+          <w:bCs/>
+          <w:i/>
+          <w:iCs/>
+          <w:sz w:val="32"/>
+          <w:lang w:val="es-ES_tradnl"/>
+        </w:rPr>
+        <w:t>www.globeatnight.org</w:t>
+      </w:r>
+      <w:r>
+        <w:rPr>
+          <w:rStyle w:val="Hyperlink"/>
+          <w:rFonts w:ascii="Calibri" w:hAnsi="Calibri" w:cs="Optima-BoldItalic"/>
+          <w:b/>
+          <w:bCs/>
+          <w:i/>
+          <w:iCs/>
+          <w:sz w:val="32"/>
+          <w:lang w:val="es-ES_tradnl"/>
+        </w:rPr>
+        <w:fldChar w:fldCharType="end"/>
+      </w:r>
     </w:p>
     <w:p>
       <w:pPr>
@@ -3743,6 +4041,7 @@
       <w:r>
         <w:rPr>
           <w:rStyle w:val="GaNStyle"/>
+          <w:lang w:val="es-CO"/>
         </w:rPr>
         <w:t>Fechas de la campaña año 2022 que utilizan la constelación de leo: 14-23 de abril, 14-23 de mayo.</w:t>
       </w:r>
@@ -4633,7 +4932,7 @@
                 <w:sz w:val="22"/>
               </w:rPr>
               <w:drawing>
-                <wp:inline distT="0" distB="0" distL="0" distR="0" wp14:anchorId="2D421E2F" wp14:editId="5C8CC5AB">
+                <wp:inline distT="0" distB="0" distL="0" distR="0" wp14:anchorId="7B492935" wp14:editId="40BEDCD3">
                   <wp:extent cx="1321200" cy="920407"/>
                   <wp:effectExtent l="19050" t="19050" r="12700" b="13335"/>
                   <wp:docPr id="9" name="Picture 9"/>
@@ -4650,7 +4949,7 @@
                           </pic:cNvPicPr>
                         </pic:nvPicPr>
                         <pic:blipFill>
-                          <a:blip r:embed="rId21"/>
+                          <a:blip r:embed="rId11"/>
                           <a:stretch>
                             <a:fillRect/>
                           </a:stretch>
@@ -4712,7 +5011,7 @@
                 <w:sz w:val="22"/>
               </w:rPr>
               <w:drawing>
-                <wp:inline distT="0" distB="0" distL="0" distR="0" wp14:anchorId="737413F9" wp14:editId="472F39E8">
+                <wp:inline distT="0" distB="0" distL="0" distR="0" wp14:anchorId="752A6D2E" wp14:editId="77AB7871">
                   <wp:extent cx="1340662" cy="930366"/>
                   <wp:effectExtent l="19050" t="19050" r="12065" b="22225"/>
                   <wp:docPr id="10" name="Picture 10"/>
@@ -4729,7 +5028,7 @@
                           </pic:cNvPicPr>
                         </pic:nvPicPr>
                         <pic:blipFill>
-                          <a:blip r:embed="rId22"/>
+                          <a:blip r:embed="rId12"/>
                           <a:stretch>
                             <a:fillRect/>
                           </a:stretch>
@@ -4791,7 +5090,7 @@
                 <w:sz w:val="22"/>
               </w:rPr>
               <w:drawing>
-                <wp:inline distT="0" distB="0" distL="0" distR="0" wp14:anchorId="3B1829E0" wp14:editId="290B4BF2">
+                <wp:inline distT="0" distB="0" distL="0" distR="0" wp14:anchorId="08387546" wp14:editId="78F7B965">
                   <wp:extent cx="1339958" cy="929181"/>
                   <wp:effectExtent l="19050" t="19050" r="12700" b="23495"/>
                   <wp:docPr id="11" name="Picture 11"/>
@@ -4808,7 +5107,7 @@
                           </pic:cNvPicPr>
                         </pic:nvPicPr>
                         <pic:blipFill>
-                          <a:blip r:embed="rId23"/>
+                          <a:blip r:embed="rId13"/>
                           <a:stretch>
                             <a:fillRect/>
                           </a:stretch>
@@ -4870,7 +5169,7 @@
                 <w:sz w:val="22"/>
               </w:rPr>
               <w:drawing>
-                <wp:inline distT="0" distB="0" distL="0" distR="0" wp14:anchorId="6F67E91D" wp14:editId="0066F892">
+                <wp:inline distT="0" distB="0" distL="0" distR="0" wp14:anchorId="52905605" wp14:editId="0640E140">
                   <wp:extent cx="1340775" cy="930444"/>
                   <wp:effectExtent l="19050" t="19050" r="12065" b="22225"/>
                   <wp:docPr id="12" name="Picture 12"/>
@@ -4887,7 +5186,7 @@
                           </pic:cNvPicPr>
                         </pic:nvPicPr>
                         <pic:blipFill>
-                          <a:blip r:embed="rId24"/>
+                          <a:blip r:embed="rId14"/>
                           <a:stretch>
                             <a:fillRect/>
                           </a:stretch>
@@ -5129,7 +5428,7 @@
                 <w:sz w:val="22"/>
               </w:rPr>
               <w:drawing>
-                <wp:inline distT="0" distB="0" distL="0" distR="0" wp14:anchorId="74672B4C" wp14:editId="34F4FDF1">
+                <wp:inline distT="0" distB="0" distL="0" distR="0" wp14:anchorId="020E0927" wp14:editId="6F81D9C8">
                   <wp:extent cx="1338934" cy="928616"/>
                   <wp:effectExtent l="19050" t="19050" r="13970" b="24130"/>
                   <wp:docPr id="13" name="Picture 13"/>
@@ -5146,7 +5445,7 @@
                           </pic:cNvPicPr>
                         </pic:nvPicPr>
                         <pic:blipFill>
-                          <a:blip r:embed="rId27"/>
+                          <a:blip r:embed="rId15"/>
                           <a:stretch>
                             <a:fillRect/>
                           </a:stretch>
@@ -5209,7 +5508,7 @@
                 <w:sz w:val="22"/>
               </w:rPr>
               <w:drawing>
-                <wp:inline distT="0" distB="0" distL="0" distR="0" wp14:anchorId="60C54043" wp14:editId="0A3F3C02">
+                <wp:inline distT="0" distB="0" distL="0" distR="0" wp14:anchorId="638CCBD6" wp14:editId="2B74BD2A">
                   <wp:extent cx="1328518" cy="924963"/>
                   <wp:effectExtent l="19050" t="19050" r="24130" b="27940"/>
                   <wp:docPr id="14" name="Picture 14"/>
@@ -5226,7 +5525,7 @@
                           </pic:cNvPicPr>
                         </pic:nvPicPr>
                         <pic:blipFill>
-                          <a:blip r:embed="rId28"/>
+                          <a:blip r:embed="rId16"/>
                           <a:stretch>
                             <a:fillRect/>
                           </a:stretch>
@@ -5289,7 +5588,7 @@
                 <w:sz w:val="22"/>
               </w:rPr>
               <w:drawing>
-                <wp:inline distT="0" distB="0" distL="0" distR="0" wp14:anchorId="706280FA" wp14:editId="0DFAE199">
+                <wp:inline distT="0" distB="0" distL="0" distR="0" wp14:anchorId="3889C7BB" wp14:editId="18C011C0">
                   <wp:extent cx="1337298" cy="928580"/>
                   <wp:effectExtent l="19050" t="19050" r="15875" b="24130"/>
                   <wp:docPr id="15" name="Picture 15"/>
@@ -5306,7 +5605,7 @@
                           </pic:cNvPicPr>
                         </pic:nvPicPr>
                         <pic:blipFill>
-                          <a:blip r:embed="rId29"/>
+                          <a:blip r:embed="rId17"/>
                           <a:stretch>
                             <a:fillRect/>
                           </a:stretch>
@@ -5369,7 +5668,7 @@
                 <w:sz w:val="22"/>
               </w:rPr>
               <w:drawing>
-                <wp:inline distT="0" distB="0" distL="0" distR="0" wp14:anchorId="4E078E9E" wp14:editId="12F71945">
+                <wp:inline distT="0" distB="0" distL="0" distR="0" wp14:anchorId="1B75AACD" wp14:editId="0C2628DB">
                   <wp:extent cx="1327460" cy="919422"/>
                   <wp:effectExtent l="19050" t="19050" r="25400" b="14605"/>
                   <wp:docPr id="16" name="Picture 16"/>
@@ -5386,7 +5685,7 @@
                           </pic:cNvPicPr>
                         </pic:nvPicPr>
                         <pic:blipFill>
-                          <a:blip r:embed="rId30"/>
+                          <a:blip r:embed="rId18"/>
                           <a:stretch>
                             <a:fillRect/>
                           </a:stretch>
@@ -6189,21 +6488,18 @@
         <w:jc w:val="center"/>
         <w:outlineLvl w:val="0"/>
         <w:rPr>
+          <w:lang w:val="es-CO"/>
+        </w:rPr>
+      </w:pPr>
+      <w:r>
+        <w:rPr>
           <w:rFonts w:ascii="Calibri" w:hAnsi="Calibri"/>
           <w:b/>
-          <w:sz w:val="22"/>
-          <w:lang w:val="es-ES_tradnl"/>
-        </w:rPr>
-      </w:pPr>
-      <w:r>
-        <w:rPr>
-          <w:rFonts w:ascii="Calibri" w:hAnsi="Calibri"/>
-          <w:b/>
           <w:lang w:val="es-ES_tradnl"/>
         </w:rPr>
         <w:t xml:space="preserve">Mande el informa en línea desde </w:t>
       </w:r>
-      <w:hyperlink r:id="rId32" w:history="1">
+      <w:hyperlink r:id="rId19" w:history="1">
         <w:r>
           <w:rPr>
             <w:rStyle w:val="Hyperlink"/>
@@ -6278,7 +6574,7 @@
         <w:noProof/>
       </w:rPr>
       <w:drawing>
-        <wp:anchor distT="0" distB="0" distL="114300" distR="114300" simplePos="0" relativeHeight="251657216" behindDoc="0" locked="0" layoutInCell="1" allowOverlap="1" wp14:anchorId="4EB336E7" wp14:editId="4C4E1E99">
+        <wp:anchor distT="0" distB="0" distL="114300" distR="114300" simplePos="0" relativeHeight="251657216" behindDoc="0" locked="0" layoutInCell="1" allowOverlap="1" wp14:anchorId="55422D1E" wp14:editId="66C9C6DD">
           <wp:simplePos x="0" y="0"/>
           <wp:positionH relativeFrom="column">
             <wp:posOffset>-457200</wp:posOffset>
@@ -6363,7 +6659,7 @@
         <w:noProof/>
       </w:rPr>
       <w:drawing>
-        <wp:anchor distT="0" distB="0" distL="114300" distR="114300" simplePos="0" relativeHeight="251658240" behindDoc="0" locked="0" layoutInCell="1" allowOverlap="1" wp14:anchorId="6BF8B5E3" wp14:editId="3F66AB4B">
+        <wp:anchor distT="0" distB="0" distL="114300" distR="114300" simplePos="0" relativeHeight="251658240" behindDoc="0" locked="0" layoutInCell="1" allowOverlap="1" wp14:anchorId="65DF0CDC" wp14:editId="38FD4870">
           <wp:simplePos x="0" y="0"/>
           <wp:positionH relativeFrom="column">
             <wp:posOffset>-457200</wp:posOffset>

</xml_diff>

<commit_message>
Add the charts in the corresponding tables
See: #9
</commit_message>
<xml_diff>
--- a/docs_changed/GaN_North_2022_ActivityGuide_Leo/GaN_2022_ActivityGuide_Leo_lat_0_Spanish.docx
+++ b/docs_changed/GaN_North_2022_ActivityGuide_Leo/GaN_2022_ActivityGuide_Leo_lat_0_Spanish.docx
@@ -71,7 +71,6 @@
       <w:r>
         <w:rPr>
           <w:rStyle w:val="GaNStyle"/>
-          <w:lang w:val="es-CO"/>
         </w:rPr>
         <w:t>Fechas de la campaña año 2022 que utilizan la constelación de leo: 14-23 de abril, 14-23 de mayo.</w:t>
       </w:r>
@@ -122,7 +121,6 @@
       <w:r>
         <w:rPr>
           <w:rStyle w:val="GaNParagraph"/>
-          <w:lang w:val="es-CO"/>
         </w:rPr>
         <w:t>Usted está participando en una campaña mundial para observar y registrar las estrellas visibles más débiles como un medio para medir la contaminación lumínica en un lugar determinado. Localizando y observando la  constelación de leo en el cielo nocturno y comparándolo con las cartas estelares, la gente de todo el mundo aprenderán cómo las luces de su comunidad contribuyen a la contaminación lumínica. Sus contribuciones a la base de datos en línea documentarán el cielo nocturno visible.</w:t>
       </w:r>
@@ -702,6 +700,7 @@
           <w:sz w:val="19"/>
         </w:rPr>
       </w:pPr>
+      <w:r/>
       <w:r>
         <w:rPr>
           <w:rStyle w:val="GaNLinks"/>
@@ -767,82 +766,36 @@
         </w:rPr>
         <w:t>(</w:t>
       </w:r>
-      <w:r>
-        <w:fldChar w:fldCharType="begin"/>
-      </w:r>
-      <w:r>
-        <w:rPr>
-          <w:lang w:val="es-CO"/>
-        </w:rPr>
-        <w:instrText xml:space="preserve"> HYPERLINK "http://www.globeatnight.org/observe.html" </w:instrText>
-      </w:r>
-      <w:r>
-        <w:fldChar w:fldCharType="separate"/>
-      </w:r>
-      <w:r>
-        <w:rPr>
-          <w:rStyle w:val="Hyperlink"/>
-          <w:rFonts w:ascii="Calibri" w:hAnsi="Calibri" w:cs="Optima-BoldItalic"/>
-          <w:b/>
-          <w:bCs/>
-          <w:i/>
-          <w:iCs/>
-          <w:sz w:val="20"/>
-          <w:lang w:val="es-ES_tradnl"/>
-        </w:rPr>
-        <w:t>w</w:t>
-      </w:r>
-      <w:r>
-        <w:fldChar w:fldCharType="begin"/>
-      </w:r>
-      <w:r>
-        <w:rPr>
-          <w:lang w:val="es-CO"/>
-        </w:rPr>
-        <w:instrText xml:space="preserve"> HYPERLINK "https://www.globeatnight.org/5-steps.php" </w:instrText>
-      </w:r>
-      <w:r>
-        <w:fldChar w:fldCharType="separate"/>
-      </w:r>
-      <w:r>
-        <w:rPr>
-          <w:rStyle w:val="Hyperlink"/>
-          <w:rFonts w:ascii="Calibri" w:hAnsi="Calibri" w:cs="Optima-BoldItalic"/>
-          <w:b/>
-          <w:bCs/>
-          <w:i/>
-          <w:iCs/>
-          <w:sz w:val="20"/>
-          <w:lang w:val="es-CO"/>
-        </w:rPr>
-        <w:t>www.globeatnight.org/5-steps.php</w:t>
-      </w:r>
-      <w:r>
-        <w:rPr>
-          <w:rStyle w:val="Hyperlink"/>
-          <w:rFonts w:ascii="Calibri" w:hAnsi="Calibri" w:cs="Optima-BoldItalic"/>
-          <w:b/>
-          <w:bCs/>
-          <w:i/>
-          <w:iCs/>
-          <w:sz w:val="20"/>
-          <w:lang w:val="es-CO"/>
-        </w:rPr>
-        <w:fldChar w:fldCharType="end"/>
-      </w:r>
-      <w:r>
-        <w:rPr>
-          <w:rStyle w:val="Hyperlink"/>
-          <w:rFonts w:ascii="Calibri" w:hAnsi="Calibri" w:cs="Optima-BoldItalic"/>
-          <w:b/>
-          <w:bCs/>
-          <w:i/>
-          <w:iCs/>
-          <w:sz w:val="20"/>
-          <w:lang w:val="es-CO"/>
-        </w:rPr>
-        <w:fldChar w:fldCharType="end"/>
-      </w:r>
+      <w:hyperlink r:id="rId10" w:history="1">
+        <w:r>
+          <w:rPr>
+            <w:rStyle w:val="Hyperlink"/>
+            <w:rFonts w:ascii="Calibri" w:hAnsi="Calibri" w:cs="Optima-BoldItalic"/>
+            <w:b/>
+            <w:bCs/>
+            <w:i/>
+            <w:iCs/>
+            <w:sz w:val="20"/>
+            <w:lang w:val="es-ES_tradnl"/>
+          </w:rPr>
+          <w:t>w</w:t>
+        </w:r>
+        <w:hyperlink r:id="rId11" w:history="1">
+          <w:r>
+            <w:rPr>
+              <w:rStyle w:val="Hyperlink"/>
+              <w:rFonts w:ascii="Calibri" w:hAnsi="Calibri" w:cs="Optima-BoldItalic"/>
+              <w:b/>
+              <w:bCs/>
+              <w:i/>
+              <w:iCs/>
+              <w:sz w:val="20"/>
+              <w:lang w:val="es-CO"/>
+            </w:rPr>
+            <w:t>www.globeatnight.org/5-steps.php</w:t>
+          </w:r>
+        </w:hyperlink>
+      </w:hyperlink>
       <w:r>
         <w:rPr>
           <w:rFonts w:ascii="Calibri" w:hAnsi="Calibri" w:cs="Optima-BoldItalic"/>
@@ -936,42 +889,20 @@
         </w:rPr>
         <w:t xml:space="preserve">a herramienta interactiva en la aplicación web en </w:t>
       </w:r>
-      <w:r>
-        <w:fldChar w:fldCharType="begin"/>
-      </w:r>
-      <w:r>
-        <w:rPr>
-          <w:lang w:val="es-CO"/>
-        </w:rPr>
-        <w:instrText xml:space="preserve"> HYPERLINK "https://www.globeatnight.org/es/webapp/" </w:instrText>
-      </w:r>
-      <w:r>
-        <w:fldChar w:fldCharType="separate"/>
-      </w:r>
-      <w:r>
-        <w:rPr>
-          <w:rStyle w:val="Hyperlink"/>
-          <w:rFonts w:ascii="Calibri" w:hAnsi="Calibri" w:cs="CastleT-Bold"/>
-          <w:b/>
-          <w:bCs/>
-          <w:i/>
-          <w:sz w:val="20"/>
-          <w:lang w:val="es-ES_tradnl"/>
-        </w:rPr>
-        <w:t>www.globeatnight.org/es/webapp/</w:t>
-      </w:r>
-      <w:r>
-        <w:rPr>
-          <w:rStyle w:val="Hyperlink"/>
-          <w:rFonts w:ascii="Calibri" w:hAnsi="Calibri" w:cs="CastleT-Bold"/>
-          <w:b/>
-          <w:bCs/>
-          <w:i/>
-          <w:sz w:val="20"/>
-          <w:lang w:val="es-ES_tradnl"/>
-        </w:rPr>
-        <w:fldChar w:fldCharType="end"/>
-      </w:r>
+      <w:hyperlink r:id="rId12" w:history="1">
+        <w:r>
+          <w:rPr>
+            <w:rStyle w:val="Hyperlink"/>
+            <w:rFonts w:ascii="Calibri" w:hAnsi="Calibri" w:cs="CastleT-Bold"/>
+            <w:b/>
+            <w:bCs/>
+            <w:i/>
+            <w:sz w:val="20"/>
+            <w:lang w:val="es-ES_tradnl"/>
+          </w:rPr>
+          <w:t>www.globeatnight.org/es/webapp/</w:t>
+        </w:r>
+      </w:hyperlink>
       <w:r>
         <w:rPr>
           <w:rFonts w:ascii="Calibri" w:hAnsi="Calibri" w:cs="CastleT-Bold"/>
@@ -1381,44 +1312,21 @@
         </w:rPr>
         <w:t xml:space="preserve"> </w:t>
       </w:r>
-      <w:r>
-        <w:fldChar w:fldCharType="begin"/>
-      </w:r>
-      <w:r>
-        <w:rPr>
-          <w:lang w:val="es-CO"/>
-        </w:rPr>
-        <w:instrText xml:space="preserve"> HYPERLINK "https://www.globeatnight.org/finding" </w:instrText>
-      </w:r>
-      <w:r>
-        <w:fldChar w:fldCharType="separate"/>
-      </w:r>
-      <w:r>
-        <w:rPr>
-          <w:rStyle w:val="Hyperlink"/>
-          <w:rFonts w:ascii="Calibri" w:hAnsi="Calibri" w:cs="Optima-BoldItalic"/>
-          <w:b/>
-          <w:bCs/>
-          <w:i/>
-          <w:iCs/>
-          <w:sz w:val="20"/>
-          <w:lang w:val="es-CO"/>
-        </w:rPr>
-        <w:t>www.globeatnight.org/finding</w:t>
-      </w:r>
-      <w:r>
-        <w:rPr>
-          <w:rStyle w:val="Hyperlink"/>
-          <w:rFonts w:ascii="Calibri" w:hAnsi="Calibri" w:cs="Optima-BoldItalic"/>
-          <w:b/>
-          <w:bCs/>
-          <w:i/>
-          <w:iCs/>
-          <w:sz w:val="20"/>
-          <w:lang w:val="es-CO"/>
-        </w:rPr>
-        <w:fldChar w:fldCharType="end"/>
-      </w:r>
+      <w:hyperlink r:id="rId13" w:history="1">
+        <w:r>
+          <w:rPr>
+            <w:rStyle w:val="Hyperlink"/>
+            <w:rFonts w:ascii="Calibri" w:hAnsi="Calibri" w:cs="Optima-BoldItalic"/>
+            <w:b/>
+            <w:bCs/>
+            <w:i/>
+            <w:iCs/>
+            <w:sz w:val="20"/>
+            <w:lang w:val="es-CO"/>
+          </w:rPr>
+          <w:t>www.globeatnight.org/finding</w:t>
+        </w:r>
+      </w:hyperlink>
     </w:p>
     <w:p>
       <w:pPr>
@@ -1547,40 +1455,19 @@
         </w:rPr>
         <w:t xml:space="preserve">pp. 2-3 o </w:t>
       </w:r>
-      <w:r>
-        <w:fldChar w:fldCharType="begin"/>
-      </w:r>
-      <w:r>
-        <w:rPr>
-          <w:lang w:val="es-CO"/>
-        </w:rPr>
-        <w:instrText xml:space="preserve"> HYPERLINK "https://www.globeatnight.org/magcharts" </w:instrText>
-      </w:r>
-      <w:r>
-        <w:fldChar w:fldCharType="separate"/>
-      </w:r>
-      <w:r>
-        <w:rPr>
-          <w:rStyle w:val="Hyperlink"/>
-          <w:rFonts w:ascii="Calibri" w:hAnsi="Calibri" w:cs="Optima-Regular"/>
-          <w:b/>
-          <w:i/>
-          <w:sz w:val="20"/>
-          <w:lang w:val="es-CO"/>
-        </w:rPr>
-        <w:t>www.globeatnight.org/magcharts</w:t>
-      </w:r>
-      <w:r>
-        <w:rPr>
-          <w:rStyle w:val="Hyperlink"/>
-          <w:rFonts w:ascii="Calibri" w:hAnsi="Calibri" w:cs="Optima-Regular"/>
-          <w:b/>
-          <w:i/>
-          <w:sz w:val="20"/>
-          <w:lang w:val="es-CO"/>
-        </w:rPr>
-        <w:fldChar w:fldCharType="end"/>
-      </w:r>
+      <w:hyperlink r:id="rId14" w:history="1">
+        <w:r>
+          <w:rPr>
+            <w:rStyle w:val="Hyperlink"/>
+            <w:rFonts w:ascii="Calibri" w:hAnsi="Calibri" w:cs="Optima-Regular"/>
+            <w:b/>
+            <w:i/>
+            <w:sz w:val="20"/>
+            <w:lang w:val="es-CO"/>
+          </w:rPr>
+          <w:t>www.globeatnight.org/magcharts</w:t>
+        </w:r>
+      </w:hyperlink>
       <w:r>
         <w:rPr>
           <w:rFonts w:ascii="Calibri" w:hAnsi="Calibri" w:cs="CastleT-Bold"/>
@@ -1762,42 +1649,20 @@
         </w:rPr>
         <w:t xml:space="preserve"> dispositivos móviles inteligentes) en: </w:t>
       </w:r>
-      <w:r>
-        <w:fldChar w:fldCharType="begin"/>
-      </w:r>
-      <w:r>
-        <w:rPr>
-          <w:lang w:val="es-CO"/>
-        </w:rPr>
-        <w:instrText xml:space="preserve"> HYPERLINK "https://www.globeatnight.org/es/webapp/" </w:instrText>
-      </w:r>
-      <w:r>
-        <w:fldChar w:fldCharType="separate"/>
-      </w:r>
-      <w:r>
-        <w:rPr>
-          <w:rStyle w:val="Hyperlink"/>
-          <w:rFonts w:ascii="Calibri" w:hAnsi="Calibri" w:cs="CastleT-Bold"/>
-          <w:b/>
-          <w:bCs/>
-          <w:i/>
-          <w:sz w:val="20"/>
-          <w:lang w:val="es-ES_tradnl"/>
-        </w:rPr>
-        <w:t>www.globeatnight.org/es/webapp/</w:t>
-      </w:r>
-      <w:r>
-        <w:rPr>
-          <w:rStyle w:val="Hyperlink"/>
-          <w:rFonts w:ascii="Calibri" w:hAnsi="Calibri" w:cs="CastleT-Bold"/>
-          <w:b/>
-          <w:bCs/>
-          <w:i/>
-          <w:sz w:val="20"/>
-          <w:lang w:val="es-ES_tradnl"/>
-        </w:rPr>
-        <w:fldChar w:fldCharType="end"/>
-      </w:r>
+      <w:hyperlink r:id="rId15" w:history="1">
+        <w:r>
+          <w:rPr>
+            <w:rStyle w:val="Hyperlink"/>
+            <w:rFonts w:ascii="Calibri" w:hAnsi="Calibri" w:cs="CastleT-Bold"/>
+            <w:b/>
+            <w:bCs/>
+            <w:i/>
+            <w:sz w:val="20"/>
+            <w:lang w:val="es-ES_tradnl"/>
+          </w:rPr>
+          <w:t>www.globeatnight.org/es/webapp/</w:t>
+        </w:r>
+      </w:hyperlink>
       <w:r>
         <w:rPr>
           <w:rFonts w:ascii="Calibri" w:hAnsi="Calibri" w:cs="CastleT-Bold"/>
@@ -1853,40 +1718,19 @@
         </w:rPr>
         <w:t xml:space="preserve">B. Hay una campaña cada mes de diez días de duración. Para participar en más campañas, consulte </w:t>
       </w:r>
-      <w:r>
-        <w:fldChar w:fldCharType="begin"/>
-      </w:r>
-      <w:r>
-        <w:rPr>
-          <w:lang w:val="es-CO"/>
-        </w:rPr>
-        <w:instrText xml:space="preserve"> HYPERLINK "https://www.globeatnight.org" </w:instrText>
-      </w:r>
-      <w:r>
-        <w:fldChar w:fldCharType="separate"/>
-      </w:r>
-      <w:r>
-        <w:rPr>
-          <w:rStyle w:val="Hyperlink"/>
-          <w:rFonts w:ascii="Calibri" w:hAnsi="Calibri" w:cs="Optima-Regular"/>
-          <w:b/>
-          <w:i/>
-          <w:sz w:val="20"/>
-          <w:lang w:val="es-CO"/>
-        </w:rPr>
-        <w:t>www.globeatnight.org</w:t>
-      </w:r>
-      <w:r>
-        <w:rPr>
-          <w:rStyle w:val="Hyperlink"/>
-          <w:rFonts w:ascii="Calibri" w:hAnsi="Calibri" w:cs="Optima-Regular"/>
-          <w:b/>
-          <w:i/>
-          <w:sz w:val="20"/>
-          <w:lang w:val="es-CO"/>
-        </w:rPr>
-        <w:fldChar w:fldCharType="end"/>
-      </w:r>
+      <w:hyperlink r:id="rId16" w:history="1">
+        <w:r>
+          <w:rPr>
+            <w:rStyle w:val="Hyperlink"/>
+            <w:rFonts w:ascii="Calibri" w:hAnsi="Calibri" w:cs="Optima-Regular"/>
+            <w:b/>
+            <w:i/>
+            <w:sz w:val="20"/>
+            <w:lang w:val="es-CO"/>
+          </w:rPr>
+          <w:t>www.globeatnight.org</w:t>
+        </w:r>
+      </w:hyperlink>
       <w:r>
         <w:rPr>
           <w:rFonts w:ascii="Calibri" w:hAnsi="Calibri" w:cs="CastleT-Bold"/>
@@ -1999,44 +1843,21 @@
         </w:rPr>
         <w:t xml:space="preserve">5) Compare sus observaciones con miles de personas alrededor del mundo en: </w:t>
       </w:r>
-      <w:r>
-        <w:fldChar w:fldCharType="begin"/>
-      </w:r>
-      <w:r>
-        <w:rPr>
-          <w:lang w:val="es-CO"/>
-        </w:rPr>
-        <w:instrText xml:space="preserve"> HYPERLINK "https://www.globeatnight.org/maps.php" </w:instrText>
-      </w:r>
-      <w:r>
-        <w:fldChar w:fldCharType="separate"/>
-      </w:r>
-      <w:r>
-        <w:rPr>
-          <w:rStyle w:val="Hyperlink"/>
-          <w:rFonts w:ascii="Calibri" w:hAnsi="Calibri" w:cs="Optima-BoldItalic"/>
-          <w:b/>
-          <w:bCs/>
-          <w:i/>
-          <w:iCs/>
-          <w:sz w:val="20"/>
-          <w:lang w:val="es-CO"/>
-        </w:rPr>
-        <w:t>www.globeatnight.org/maps.php</w:t>
-      </w:r>
-      <w:r>
-        <w:rPr>
-          <w:rStyle w:val="Hyperlink"/>
-          <w:rFonts w:ascii="Calibri" w:hAnsi="Calibri" w:cs="Optima-BoldItalic"/>
-          <w:b/>
-          <w:bCs/>
-          <w:i/>
-          <w:iCs/>
-          <w:sz w:val="20"/>
-          <w:lang w:val="es-CO"/>
-        </w:rPr>
-        <w:fldChar w:fldCharType="end"/>
-      </w:r>
+      <w:hyperlink r:id="rId17" w:history="1">
+        <w:r>
+          <w:rPr>
+            <w:rStyle w:val="Hyperlink"/>
+            <w:rFonts w:ascii="Calibri" w:hAnsi="Calibri" w:cs="Optima-BoldItalic"/>
+            <w:b/>
+            <w:bCs/>
+            <w:i/>
+            <w:iCs/>
+            <w:sz w:val="20"/>
+            <w:lang w:val="es-CO"/>
+          </w:rPr>
+          <w:t>www.globeatnight.org/maps.php</w:t>
+        </w:r>
+      </w:hyperlink>
     </w:p>
     <w:p>
       <w:pPr>
@@ -2099,7 +1920,7 @@
           <w:lang w:val="es-ES_tradnl"/>
         </w:rPr>
         <w:sectPr>
-          <w:headerReference w:type="default" r:id="rId10"/>
+          <w:headerReference w:type="default" r:id="rId18"/>
           <w:type w:val="continuous"/>
           <w:pgSz w:w="12240" w:h="15840"/>
           <w:pgMar w:top="360" w:right="720" w:bottom="360" w:left="720" w:header="720" w:footer="720" w:gutter="0"/>
@@ -2167,44 +1988,21 @@
           <w:lang w:val="es-ES_tradnl"/>
         </w:rPr>
       </w:pPr>
-      <w:r>
-        <w:fldChar w:fldCharType="begin"/>
-      </w:r>
-      <w:r>
-        <w:rPr>
-          <w:lang w:val="es-CO"/>
-        </w:rPr>
-        <w:instrText xml:space="preserve"> HYPERLINK "http://www.globeatnight.org" </w:instrText>
-      </w:r>
-      <w:r>
-        <w:fldChar w:fldCharType="separate"/>
-      </w:r>
-      <w:r>
-        <w:rPr>
-          <w:rStyle w:val="Hyperlink"/>
-          <w:rFonts w:ascii="Calibri" w:hAnsi="Calibri" w:cs="Optima-BoldItalic"/>
-          <w:b/>
-          <w:bCs/>
-          <w:i/>
-          <w:iCs/>
-          <w:sz w:val="32"/>
-          <w:lang w:val="es-ES_tradnl"/>
-        </w:rPr>
-        <w:t>www.globeatnight.org</w:t>
-      </w:r>
-      <w:r>
-        <w:rPr>
-          <w:rStyle w:val="Hyperlink"/>
-          <w:rFonts w:ascii="Calibri" w:hAnsi="Calibri" w:cs="Optima-BoldItalic"/>
-          <w:b/>
-          <w:bCs/>
-          <w:i/>
-          <w:iCs/>
-          <w:sz w:val="32"/>
-          <w:lang w:val="es-ES_tradnl"/>
-        </w:rPr>
-        <w:fldChar w:fldCharType="end"/>
-      </w:r>
+      <w:hyperlink r:id="rId19" w:history="1">
+        <w:r>
+          <w:rPr>
+            <w:rStyle w:val="Hyperlink"/>
+            <w:rFonts w:ascii="Calibri" w:hAnsi="Calibri" w:cs="Optima-BoldItalic"/>
+            <w:b/>
+            <w:bCs/>
+            <w:i/>
+            <w:iCs/>
+            <w:sz w:val="32"/>
+            <w:lang w:val="es-ES_tradnl"/>
+          </w:rPr>
+          <w:t>www.globeatnight.org</w:t>
+        </w:r>
+      </w:hyperlink>
     </w:p>
     <w:p>
       <w:pPr>
@@ -2222,7 +2020,6 @@
       <w:r>
         <w:rPr>
           <w:rStyle w:val="GaNStyle"/>
-          <w:lang w:val="es-CO"/>
         </w:rPr>
         <w:t>Fechas de la campaña año 2022 que utilizan la constelación de leo: 14-23 de abril, 14-23 de mayo.</w:t>
       </w:r>
@@ -2265,46 +2062,22 @@
         </w:rPr>
         <w:t xml:space="preserve">Antes de salir a hacer las observaciones, considere visitar </w:t>
       </w:r>
-      <w:r>
-        <w:fldChar w:fldCharType="begin"/>
-      </w:r>
-      <w:r>
-        <w:rPr>
-          <w:lang w:val="es-CO"/>
-        </w:rPr>
-        <w:instrText xml:space="preserve"> HYPERLINK "https://www.globeatnight.org/finding" </w:instrText>
-      </w:r>
-      <w:r>
-        <w:fldChar w:fldCharType="separate"/>
-      </w:r>
-      <w:r>
-        <w:rPr>
-          <w:rStyle w:val="Hyperlink"/>
-          <w:rFonts w:ascii="Calibri" w:hAnsi="Calibri" w:cs="Optima-BoldItalic"/>
-          <w:b/>
-          <w:bCs/>
-          <w:i/>
-          <w:iCs/>
-          <w:sz w:val="22"/>
-          <w:szCs w:val="22"/>
-          <w:lang w:val="es-CO"/>
-        </w:rPr>
-        <w:t>www.globeatnight.org/finding</w:t>
-      </w:r>
-      <w:r>
-        <w:rPr>
-          <w:rStyle w:val="Hyperlink"/>
-          <w:rFonts w:ascii="Calibri" w:hAnsi="Calibri" w:cs="Optima-BoldItalic"/>
-          <w:b/>
-          <w:bCs/>
-          <w:i/>
-          <w:iCs/>
-          <w:sz w:val="22"/>
-          <w:szCs w:val="22"/>
-          <w:lang w:val="es-CO"/>
-        </w:rPr>
-        <w:fldChar w:fldCharType="end"/>
-      </w:r>
+      <w:hyperlink r:id="rId20" w:history="1">
+        <w:r>
+          <w:rPr>
+            <w:rStyle w:val="Hyperlink"/>
+            <w:rFonts w:ascii="Calibri" w:hAnsi="Calibri" w:cs="Optima-BoldItalic"/>
+            <w:b/>
+            <w:bCs/>
+            <w:i/>
+            <w:iCs/>
+            <w:sz w:val="22"/>
+            <w:szCs w:val="22"/>
+            <w:lang w:val="es-CO"/>
+          </w:rPr>
+          <w:t>www.globeatnight.org/finding</w:t>
+        </w:r>
+      </w:hyperlink>
     </w:p>
     <w:p>
       <w:pPr>
@@ -2461,49 +2234,32 @@
               </w:rPr>
             </w:pPr>
             <w:r>
-              <w:rPr>
-                <w:rFonts w:ascii="Calibri" w:hAnsi="Calibri" w:cs="Optima-Regular"/>
-                <w:noProof/>
-                <w:color w:val="3B3CF5"/>
-                <w:sz w:val="22"/>
-              </w:rPr>
               <w:drawing>
-                <wp:inline distT="0" distB="0" distL="0" distR="0" wp14:anchorId="743F4EE4" wp14:editId="3BC27831">
-                  <wp:extent cx="3057415" cy="2129931"/>
-                  <wp:effectExtent l="19050" t="19050" r="10160" b="22860"/>
-                  <wp:docPr id="18" name="Picture 1"/>
+                <wp:inline xmlns:a="http://schemas.openxmlformats.org/drawingml/2006/main" xmlns:pic="http://schemas.openxmlformats.org/drawingml/2006/picture">
+                  <wp:extent cx="3099816" cy="2148840"/>
+                  <wp:docPr id="34" name="Picture 34"/>
                   <wp:cNvGraphicFramePr>
-                    <a:graphicFrameLocks xmlns:a="http://schemas.openxmlformats.org/drawingml/2006/main" noChangeAspect="1"/>
+                    <a:graphicFrameLocks noChangeAspect="1"/>
                   </wp:cNvGraphicFramePr>
-                  <a:graphic xmlns:a="http://schemas.openxmlformats.org/drawingml/2006/main">
+                  <a:graphic>
                     <a:graphicData uri="http://schemas.openxmlformats.org/drawingml/2006/picture">
-                      <pic:pic xmlns:pic="http://schemas.openxmlformats.org/drawingml/2006/picture">
+                      <pic:pic>
                         <pic:nvPicPr>
-                          <pic:cNvPr id="0" name="Picture 1" descr="30_0"/>
-                          <pic:cNvPicPr>
-                            <a:picLocks noChangeAspect="1" noChangeArrowheads="1"/>
-                          </pic:cNvPicPr>
+                          <pic:cNvPr id="0" name="image.png"/>
+                          <pic:cNvPicPr/>
                         </pic:nvPicPr>
                         <pic:blipFill>
-                          <a:blip r:embed="rId11"/>
+                          <a:blip r:embed="rId35"/>
                           <a:stretch>
                             <a:fillRect/>
                           </a:stretch>
                         </pic:blipFill>
-                        <pic:spPr bwMode="auto">
+                        <pic:spPr>
                           <a:xfrm>
                             <a:off x="0" y="0"/>
-                            <a:ext cx="3057415" cy="2129931"/>
+                            <a:ext cx="3099816" cy="2148840"/>
                           </a:xfrm>
-                          <a:prstGeom prst="rect">
-                            <a:avLst/>
-                          </a:prstGeom>
-                          <a:noFill/>
-                          <a:ln>
-                            <a:solidFill>
-                              <a:schemeClr val="tx1"/>
-                            </a:solidFill>
-                          </a:ln>
+                          <a:prstGeom prst="rect"/>
                         </pic:spPr>
                       </pic:pic>
                     </a:graphicData>
@@ -2570,50 +2326,32 @@
               </w:rPr>
             </w:pPr>
             <w:r>
-              <w:rPr>
-                <w:rFonts w:ascii="Calibri" w:hAnsi="Calibri" w:cs="Optima-Regular"/>
-                <w:b/>
-                <w:noProof/>
-                <w:color w:val="auto"/>
-                <w:sz w:val="20"/>
-              </w:rPr>
               <w:drawing>
-                <wp:inline distT="0" distB="0" distL="0" distR="0" wp14:anchorId="2E89B0EA" wp14:editId="7354D4ED">
-                  <wp:extent cx="3102449" cy="2152975"/>
-                  <wp:effectExtent l="19050" t="19050" r="22225" b="19050"/>
-                  <wp:docPr id="17" name="Picture 2"/>
+                <wp:inline xmlns:a="http://schemas.openxmlformats.org/drawingml/2006/main" xmlns:pic="http://schemas.openxmlformats.org/drawingml/2006/picture">
+                  <wp:extent cx="3099816" cy="2148840"/>
+                  <wp:docPr id="35" name="Picture 35"/>
                   <wp:cNvGraphicFramePr>
-                    <a:graphicFrameLocks xmlns:a="http://schemas.openxmlformats.org/drawingml/2006/main" noChangeAspect="1"/>
+                    <a:graphicFrameLocks noChangeAspect="1"/>
                   </wp:cNvGraphicFramePr>
-                  <a:graphic xmlns:a="http://schemas.openxmlformats.org/drawingml/2006/main">
+                  <a:graphic>
                     <a:graphicData uri="http://schemas.openxmlformats.org/drawingml/2006/picture">
-                      <pic:pic xmlns:pic="http://schemas.openxmlformats.org/drawingml/2006/picture">
+                      <pic:pic>
                         <pic:nvPicPr>
-                          <pic:cNvPr id="0" name="Picture 2" descr="30_1"/>
-                          <pic:cNvPicPr>
-                            <a:picLocks noChangeAspect="1" noChangeArrowheads="1"/>
-                          </pic:cNvPicPr>
+                          <pic:cNvPr id="0" name="image.png"/>
+                          <pic:cNvPicPr/>
                         </pic:nvPicPr>
                         <pic:blipFill>
-                          <a:blip r:embed="rId12"/>
+                          <a:blip r:embed="rId36"/>
                           <a:stretch>
                             <a:fillRect/>
                           </a:stretch>
                         </pic:blipFill>
-                        <pic:spPr bwMode="auto">
+                        <pic:spPr>
                           <a:xfrm>
                             <a:off x="0" y="0"/>
-                            <a:ext cx="3102449" cy="2152975"/>
+                            <a:ext cx="3099816" cy="2148840"/>
                           </a:xfrm>
-                          <a:prstGeom prst="rect">
-                            <a:avLst/>
-                          </a:prstGeom>
-                          <a:noFill/>
-                          <a:ln>
-                            <a:solidFill>
-                              <a:schemeClr val="tx1"/>
-                            </a:solidFill>
-                          </a:ln>
+                          <a:prstGeom prst="rect"/>
                         </pic:spPr>
                       </pic:pic>
                     </a:graphicData>
@@ -2750,49 +2488,32 @@
               </w:rPr>
             </w:pPr>
             <w:r>
-              <w:rPr>
-                <w:rFonts w:ascii="Calibri" w:hAnsi="Calibri"/>
-                <w:b/>
-                <w:noProof/>
-                <w:sz w:val="22"/>
-              </w:rPr>
               <w:drawing>
-                <wp:inline distT="0" distB="0" distL="0" distR="0" wp14:anchorId="187972B9" wp14:editId="0632E8F8">
-                  <wp:extent cx="3100823" cy="2150236"/>
-                  <wp:effectExtent l="19050" t="19050" r="23495" b="21590"/>
-                  <wp:docPr id="3" name="Picture 3"/>
+                <wp:inline xmlns:a="http://schemas.openxmlformats.org/drawingml/2006/main" xmlns:pic="http://schemas.openxmlformats.org/drawingml/2006/picture">
+                  <wp:extent cx="3099816" cy="2148840"/>
+                  <wp:docPr id="36" name="Picture 36"/>
                   <wp:cNvGraphicFramePr>
-                    <a:graphicFrameLocks xmlns:a="http://schemas.openxmlformats.org/drawingml/2006/main" noChangeAspect="1"/>
+                    <a:graphicFrameLocks noChangeAspect="1"/>
                   </wp:cNvGraphicFramePr>
-                  <a:graphic xmlns:a="http://schemas.openxmlformats.org/drawingml/2006/main">
+                  <a:graphic>
                     <a:graphicData uri="http://schemas.openxmlformats.org/drawingml/2006/picture">
-                      <pic:pic xmlns:pic="http://schemas.openxmlformats.org/drawingml/2006/picture">
+                      <pic:pic>
                         <pic:nvPicPr>
-                          <pic:cNvPr id="0" name="Picture 3" descr="30_2"/>
-                          <pic:cNvPicPr>
-                            <a:picLocks noChangeAspect="1" noChangeArrowheads="1"/>
-                          </pic:cNvPicPr>
+                          <pic:cNvPr id="0" name="image.png"/>
+                          <pic:cNvPicPr/>
                         </pic:nvPicPr>
                         <pic:blipFill>
-                          <a:blip r:embed="rId13"/>
+                          <a:blip r:embed="rId37"/>
                           <a:stretch>
                             <a:fillRect/>
                           </a:stretch>
                         </pic:blipFill>
-                        <pic:spPr bwMode="auto">
+                        <pic:spPr>
                           <a:xfrm>
                             <a:off x="0" y="0"/>
-                            <a:ext cx="3100823" cy="2150236"/>
+                            <a:ext cx="3099816" cy="2148840"/>
                           </a:xfrm>
-                          <a:prstGeom prst="rect">
-                            <a:avLst/>
-                          </a:prstGeom>
-                          <a:noFill/>
-                          <a:ln>
-                            <a:solidFill>
-                              <a:schemeClr val="tx1"/>
-                            </a:solidFill>
-                          </a:ln>
+                          <a:prstGeom prst="rect"/>
                         </pic:spPr>
                       </pic:pic>
                     </a:graphicData>
@@ -2858,49 +2579,32 @@
               </w:rPr>
             </w:pPr>
             <w:r>
-              <w:rPr>
-                <w:rFonts w:ascii="Calibri" w:hAnsi="Calibri"/>
-                <w:b/>
-                <w:noProof/>
-                <w:sz w:val="22"/>
-              </w:rPr>
               <w:drawing>
-                <wp:inline distT="0" distB="0" distL="0" distR="0" wp14:anchorId="6A2029B0" wp14:editId="6EEC3C98">
-                  <wp:extent cx="3102709" cy="2153155"/>
-                  <wp:effectExtent l="19050" t="19050" r="21590" b="19050"/>
-                  <wp:docPr id="4" name="Picture 4"/>
+                <wp:inline xmlns:a="http://schemas.openxmlformats.org/drawingml/2006/main" xmlns:pic="http://schemas.openxmlformats.org/drawingml/2006/picture">
+                  <wp:extent cx="3099816" cy="2148840"/>
+                  <wp:docPr id="37" name="Picture 37"/>
                   <wp:cNvGraphicFramePr>
-                    <a:graphicFrameLocks xmlns:a="http://schemas.openxmlformats.org/drawingml/2006/main" noChangeAspect="1"/>
+                    <a:graphicFrameLocks noChangeAspect="1"/>
                   </wp:cNvGraphicFramePr>
-                  <a:graphic xmlns:a="http://schemas.openxmlformats.org/drawingml/2006/main">
+                  <a:graphic>
                     <a:graphicData uri="http://schemas.openxmlformats.org/drawingml/2006/picture">
-                      <pic:pic xmlns:pic="http://schemas.openxmlformats.org/drawingml/2006/picture">
+                      <pic:pic>
                         <pic:nvPicPr>
-                          <pic:cNvPr id="0" name="Picture 4" descr="30_3"/>
-                          <pic:cNvPicPr>
-                            <a:picLocks noChangeAspect="1" noChangeArrowheads="1"/>
-                          </pic:cNvPicPr>
+                          <pic:cNvPr id="0" name="image.png"/>
+                          <pic:cNvPicPr/>
                         </pic:nvPicPr>
                         <pic:blipFill>
-                          <a:blip r:embed="rId14"/>
+                          <a:blip r:embed="rId38"/>
                           <a:stretch>
                             <a:fillRect/>
                           </a:stretch>
                         </pic:blipFill>
-                        <pic:spPr bwMode="auto">
+                        <pic:spPr>
                           <a:xfrm>
                             <a:off x="0" y="0"/>
-                            <a:ext cx="3102709" cy="2153155"/>
+                            <a:ext cx="3099816" cy="2148840"/>
                           </a:xfrm>
-                          <a:prstGeom prst="rect">
-                            <a:avLst/>
-                          </a:prstGeom>
-                          <a:noFill/>
-                          <a:ln>
-                            <a:solidFill>
-                              <a:schemeClr val="tx1"/>
-                            </a:solidFill>
-                          </a:ln>
+                          <a:prstGeom prst="rect"/>
                         </pic:spPr>
                       </pic:pic>
                     </a:graphicData>
@@ -3091,44 +2795,21 @@
           <w:lang w:val="es-ES_tradnl"/>
         </w:rPr>
       </w:pPr>
-      <w:r>
-        <w:fldChar w:fldCharType="begin"/>
-      </w:r>
-      <w:r>
-        <w:rPr>
-          <w:lang w:val="es-CO"/>
-        </w:rPr>
-        <w:instrText xml:space="preserve"> HYPERLINK "http://www.globeatnight.org" </w:instrText>
-      </w:r>
-      <w:r>
-        <w:fldChar w:fldCharType="separate"/>
-      </w:r>
-      <w:r>
-        <w:rPr>
-          <w:rStyle w:val="Hyperlink"/>
-          <w:rFonts w:ascii="Calibri" w:hAnsi="Calibri" w:cs="Optima-BoldItalic"/>
-          <w:b/>
-          <w:bCs/>
-          <w:i/>
-          <w:iCs/>
-          <w:sz w:val="32"/>
-          <w:lang w:val="es-ES_tradnl"/>
-        </w:rPr>
-        <w:t>www.globeatnight.org</w:t>
-      </w:r>
-      <w:r>
-        <w:rPr>
-          <w:rStyle w:val="Hyperlink"/>
-          <w:rFonts w:ascii="Calibri" w:hAnsi="Calibri" w:cs="Optima-BoldItalic"/>
-          <w:b/>
-          <w:bCs/>
-          <w:i/>
-          <w:iCs/>
-          <w:sz w:val="32"/>
-          <w:lang w:val="es-ES_tradnl"/>
-        </w:rPr>
-        <w:fldChar w:fldCharType="end"/>
-      </w:r>
+      <w:hyperlink r:id="rId25" w:history="1">
+        <w:r>
+          <w:rPr>
+            <w:rStyle w:val="Hyperlink"/>
+            <w:rFonts w:ascii="Calibri" w:hAnsi="Calibri" w:cs="Optima-BoldItalic"/>
+            <w:b/>
+            <w:bCs/>
+            <w:i/>
+            <w:iCs/>
+            <w:sz w:val="32"/>
+            <w:lang w:val="es-ES_tradnl"/>
+          </w:rPr>
+          <w:t>www.globeatnight.org</w:t>
+        </w:r>
+      </w:hyperlink>
     </w:p>
     <w:p>
       <w:pPr>
@@ -3146,7 +2827,6 @@
       <w:r>
         <w:rPr>
           <w:rStyle w:val="GaNStyle"/>
-          <w:lang w:val="es-CO"/>
         </w:rPr>
         <w:t>Fechas de la campaña año 2022 que utilizan la constelación de leo: 14-23 de abril, 14-23 de mayo.</w:t>
       </w:r>
@@ -3185,46 +2865,22 @@
         </w:rPr>
         <w:t xml:space="preserve">Antes de salir a hacer las observaciones, considere visitar </w:t>
       </w:r>
-      <w:r>
-        <w:fldChar w:fldCharType="begin"/>
-      </w:r>
-      <w:r>
-        <w:rPr>
-          <w:lang w:val="es-CO"/>
-        </w:rPr>
-        <w:instrText xml:space="preserve"> HYPERLINK "https://www.globeatnight.org/finding" </w:instrText>
-      </w:r>
-      <w:r>
-        <w:fldChar w:fldCharType="separate"/>
-      </w:r>
-      <w:r>
-        <w:rPr>
-          <w:rStyle w:val="Hyperlink"/>
-          <w:rFonts w:ascii="Calibri" w:hAnsi="Calibri" w:cs="Optima-BoldItalic"/>
-          <w:b/>
-          <w:bCs/>
-          <w:i/>
-          <w:iCs/>
-          <w:sz w:val="22"/>
-          <w:szCs w:val="22"/>
-          <w:lang w:val="es-CO"/>
-        </w:rPr>
-        <w:t>www.globeatnight.org/finding</w:t>
-      </w:r>
-      <w:r>
-        <w:rPr>
-          <w:rStyle w:val="Hyperlink"/>
-          <w:rFonts w:ascii="Calibri" w:hAnsi="Calibri" w:cs="Optima-BoldItalic"/>
-          <w:b/>
-          <w:bCs/>
-          <w:i/>
-          <w:iCs/>
-          <w:sz w:val="22"/>
-          <w:szCs w:val="22"/>
-          <w:lang w:val="es-CO"/>
-        </w:rPr>
-        <w:fldChar w:fldCharType="end"/>
-      </w:r>
+      <w:hyperlink r:id="rId26" w:history="1">
+        <w:r>
+          <w:rPr>
+            <w:rStyle w:val="Hyperlink"/>
+            <w:rFonts w:ascii="Calibri" w:hAnsi="Calibri" w:cs="Optima-BoldItalic"/>
+            <w:b/>
+            <w:bCs/>
+            <w:i/>
+            <w:iCs/>
+            <w:sz w:val="22"/>
+            <w:szCs w:val="22"/>
+            <w:lang w:val="es-CO"/>
+          </w:rPr>
+          <w:t>www.globeatnight.org/finding</w:t>
+        </w:r>
+      </w:hyperlink>
     </w:p>
     <w:p>
       <w:pPr>
@@ -3340,49 +2996,32 @@
               </w:rPr>
             </w:pPr>
             <w:r>
-              <w:rPr>
-                <w:rFonts w:ascii="Calibri" w:hAnsi="Calibri" w:cs="Optima-Regular"/>
-                <w:noProof/>
-                <w:color w:val="3B3CF5"/>
-                <w:sz w:val="22"/>
-              </w:rPr>
               <w:drawing>
-                <wp:inline distT="0" distB="0" distL="0" distR="0" wp14:anchorId="77DD967D" wp14:editId="0AE3429C">
-                  <wp:extent cx="3098454" cy="2148928"/>
-                  <wp:effectExtent l="19050" t="19050" r="26035" b="22860"/>
-                  <wp:docPr id="5" name="Picture 5"/>
+                <wp:inline xmlns:a="http://schemas.openxmlformats.org/drawingml/2006/main" xmlns:pic="http://schemas.openxmlformats.org/drawingml/2006/picture">
+                  <wp:extent cx="3099816" cy="2148840"/>
+                  <wp:docPr id="38" name="Picture 38"/>
                   <wp:cNvGraphicFramePr>
-                    <a:graphicFrameLocks xmlns:a="http://schemas.openxmlformats.org/drawingml/2006/main" noChangeAspect="1"/>
+                    <a:graphicFrameLocks noChangeAspect="1"/>
                   </wp:cNvGraphicFramePr>
-                  <a:graphic xmlns:a="http://schemas.openxmlformats.org/drawingml/2006/main">
+                  <a:graphic>
                     <a:graphicData uri="http://schemas.openxmlformats.org/drawingml/2006/picture">
-                      <pic:pic xmlns:pic="http://schemas.openxmlformats.org/drawingml/2006/picture">
+                      <pic:pic>
                         <pic:nvPicPr>
-                          <pic:cNvPr id="0" name="Picture 5" descr="30_4"/>
-                          <pic:cNvPicPr>
-                            <a:picLocks noChangeAspect="1" noChangeArrowheads="1"/>
-                          </pic:cNvPicPr>
+                          <pic:cNvPr id="0" name="image.png"/>
+                          <pic:cNvPicPr/>
                         </pic:nvPicPr>
                         <pic:blipFill>
-                          <a:blip r:embed="rId15"/>
+                          <a:blip r:embed="rId39"/>
                           <a:stretch>
                             <a:fillRect/>
                           </a:stretch>
                         </pic:blipFill>
-                        <pic:spPr bwMode="auto">
+                        <pic:spPr>
                           <a:xfrm>
                             <a:off x="0" y="0"/>
-                            <a:ext cx="3098454" cy="2148928"/>
+                            <a:ext cx="3099816" cy="2148840"/>
                           </a:xfrm>
-                          <a:prstGeom prst="rect">
-                            <a:avLst/>
-                          </a:prstGeom>
-                          <a:noFill/>
-                          <a:ln>
-                            <a:solidFill>
-                              <a:schemeClr val="tx1"/>
-                            </a:solidFill>
-                          </a:ln>
+                          <a:prstGeom prst="rect"/>
                         </pic:spPr>
                       </pic:pic>
                     </a:graphicData>
@@ -3447,49 +3086,32 @@
               </w:rPr>
             </w:pPr>
             <w:r>
-              <w:rPr>
-                <w:rFonts w:ascii="Calibri" w:hAnsi="Calibri" w:cs="Optima-Regular"/>
-                <w:noProof/>
-                <w:color w:val="3B3CF5"/>
-                <w:sz w:val="22"/>
-              </w:rPr>
               <w:drawing>
-                <wp:inline distT="0" distB="0" distL="0" distR="0" wp14:anchorId="4B7EFE43" wp14:editId="61ED34E4">
-                  <wp:extent cx="3074344" cy="2140471"/>
-                  <wp:effectExtent l="19050" t="19050" r="12065" b="12700"/>
-                  <wp:docPr id="6" name="Picture 6"/>
+                <wp:inline xmlns:a="http://schemas.openxmlformats.org/drawingml/2006/main" xmlns:pic="http://schemas.openxmlformats.org/drawingml/2006/picture">
+                  <wp:extent cx="3099816" cy="2148840"/>
+                  <wp:docPr id="39" name="Picture 39"/>
                   <wp:cNvGraphicFramePr>
-                    <a:graphicFrameLocks xmlns:a="http://schemas.openxmlformats.org/drawingml/2006/main" noChangeAspect="1"/>
+                    <a:graphicFrameLocks noChangeAspect="1"/>
                   </wp:cNvGraphicFramePr>
-                  <a:graphic xmlns:a="http://schemas.openxmlformats.org/drawingml/2006/main">
+                  <a:graphic>
                     <a:graphicData uri="http://schemas.openxmlformats.org/drawingml/2006/picture">
-                      <pic:pic xmlns:pic="http://schemas.openxmlformats.org/drawingml/2006/picture">
+                      <pic:pic>
                         <pic:nvPicPr>
-                          <pic:cNvPr id="0" name="Picture 6" descr="30_5"/>
-                          <pic:cNvPicPr>
-                            <a:picLocks noChangeAspect="1" noChangeArrowheads="1"/>
-                          </pic:cNvPicPr>
+                          <pic:cNvPr id="0" name="image.png"/>
+                          <pic:cNvPicPr/>
                         </pic:nvPicPr>
                         <pic:blipFill>
-                          <a:blip r:embed="rId16"/>
+                          <a:blip r:embed="rId40"/>
                           <a:stretch>
                             <a:fillRect/>
                           </a:stretch>
                         </pic:blipFill>
-                        <pic:spPr bwMode="auto">
+                        <pic:spPr>
                           <a:xfrm>
                             <a:off x="0" y="0"/>
-                            <a:ext cx="3074344" cy="2140471"/>
+                            <a:ext cx="3099816" cy="2148840"/>
                           </a:xfrm>
-                          <a:prstGeom prst="rect">
-                            <a:avLst/>
-                          </a:prstGeom>
-                          <a:noFill/>
-                          <a:ln>
-                            <a:solidFill>
-                              <a:schemeClr val="tx1"/>
-                            </a:solidFill>
-                          </a:ln>
+                          <a:prstGeom prst="rect"/>
                         </pic:spPr>
                       </pic:pic>
                     </a:graphicData>
@@ -3628,49 +3250,32 @@
               </w:rPr>
             </w:pPr>
             <w:r>
-              <w:rPr>
-                <w:rFonts w:ascii="Calibri" w:hAnsi="Calibri"/>
-                <w:b/>
-                <w:noProof/>
-                <w:sz w:val="22"/>
-              </w:rPr>
               <w:drawing>
-                <wp:inline distT="0" distB="0" distL="0" distR="0" wp14:anchorId="641305E3" wp14:editId="48D5C75B">
-                  <wp:extent cx="3094664" cy="2148842"/>
-                  <wp:effectExtent l="19050" t="19050" r="10795" b="22860"/>
-                  <wp:docPr id="7" name="Picture 7"/>
+                <wp:inline xmlns:a="http://schemas.openxmlformats.org/drawingml/2006/main" xmlns:pic="http://schemas.openxmlformats.org/drawingml/2006/picture">
+                  <wp:extent cx="3099816" cy="2148840"/>
+                  <wp:docPr id="40" name="Picture 40"/>
                   <wp:cNvGraphicFramePr>
-                    <a:graphicFrameLocks xmlns:a="http://schemas.openxmlformats.org/drawingml/2006/main" noChangeAspect="1"/>
+                    <a:graphicFrameLocks noChangeAspect="1"/>
                   </wp:cNvGraphicFramePr>
-                  <a:graphic xmlns:a="http://schemas.openxmlformats.org/drawingml/2006/main">
+                  <a:graphic>
                     <a:graphicData uri="http://schemas.openxmlformats.org/drawingml/2006/picture">
-                      <pic:pic xmlns:pic="http://schemas.openxmlformats.org/drawingml/2006/picture">
+                      <pic:pic>
                         <pic:nvPicPr>
-                          <pic:cNvPr id="0" name="Picture 7" descr="30_6"/>
-                          <pic:cNvPicPr>
-                            <a:picLocks noChangeAspect="1" noChangeArrowheads="1"/>
-                          </pic:cNvPicPr>
+                          <pic:cNvPr id="0" name="image.png"/>
+                          <pic:cNvPicPr/>
                         </pic:nvPicPr>
                         <pic:blipFill>
-                          <a:blip r:embed="rId17"/>
+                          <a:blip r:embed="rId41"/>
                           <a:stretch>
                             <a:fillRect/>
                           </a:stretch>
                         </pic:blipFill>
-                        <pic:spPr bwMode="auto">
+                        <pic:spPr>
                           <a:xfrm>
                             <a:off x="0" y="0"/>
-                            <a:ext cx="3094664" cy="2148842"/>
+                            <a:ext cx="3099816" cy="2148840"/>
                           </a:xfrm>
-                          <a:prstGeom prst="rect">
-                            <a:avLst/>
-                          </a:prstGeom>
-                          <a:noFill/>
-                          <a:ln>
-                            <a:solidFill>
-                              <a:schemeClr val="tx1"/>
-                            </a:solidFill>
-                          </a:ln>
+                          <a:prstGeom prst="rect"/>
                         </pic:spPr>
                       </pic:pic>
                     </a:graphicData>
@@ -3736,49 +3341,32 @@
               </w:rPr>
             </w:pPr>
             <w:r>
-              <w:rPr>
-                <w:rFonts w:ascii="Calibri" w:hAnsi="Calibri"/>
-                <w:b/>
-                <w:noProof/>
-                <w:sz w:val="22"/>
-              </w:rPr>
               <w:drawing>
-                <wp:inline distT="0" distB="0" distL="0" distR="0" wp14:anchorId="4C4DCB7E" wp14:editId="5F848E04">
-                  <wp:extent cx="3071894" cy="2127647"/>
-                  <wp:effectExtent l="19050" t="19050" r="14605" b="25400"/>
-                  <wp:docPr id="8" name="Picture 8"/>
+                <wp:inline xmlns:a="http://schemas.openxmlformats.org/drawingml/2006/main" xmlns:pic="http://schemas.openxmlformats.org/drawingml/2006/picture">
+                  <wp:extent cx="3099816" cy="2148840"/>
+                  <wp:docPr id="41" name="Picture 41"/>
                   <wp:cNvGraphicFramePr>
-                    <a:graphicFrameLocks xmlns:a="http://schemas.openxmlformats.org/drawingml/2006/main" noChangeAspect="1"/>
+                    <a:graphicFrameLocks noChangeAspect="1"/>
                   </wp:cNvGraphicFramePr>
-                  <a:graphic xmlns:a="http://schemas.openxmlformats.org/drawingml/2006/main">
+                  <a:graphic>
                     <a:graphicData uri="http://schemas.openxmlformats.org/drawingml/2006/picture">
-                      <pic:pic xmlns:pic="http://schemas.openxmlformats.org/drawingml/2006/picture">
+                      <pic:pic>
                         <pic:nvPicPr>
-                          <pic:cNvPr id="0" name="Picture 8" descr="30_7"/>
-                          <pic:cNvPicPr>
-                            <a:picLocks noChangeAspect="1" noChangeArrowheads="1"/>
-                          </pic:cNvPicPr>
+                          <pic:cNvPr id="0" name="image.png"/>
+                          <pic:cNvPicPr/>
                         </pic:nvPicPr>
                         <pic:blipFill>
-                          <a:blip r:embed="rId18"/>
+                          <a:blip r:embed="rId42"/>
                           <a:stretch>
                             <a:fillRect/>
                           </a:stretch>
                         </pic:blipFill>
-                        <pic:spPr bwMode="auto">
+                        <pic:spPr>
                           <a:xfrm>
                             <a:off x="0" y="0"/>
-                            <a:ext cx="3071894" cy="2127647"/>
+                            <a:ext cx="3099816" cy="2148840"/>
                           </a:xfrm>
-                          <a:prstGeom prst="rect">
-                            <a:avLst/>
-                          </a:prstGeom>
-                          <a:noFill/>
-                          <a:ln>
-                            <a:solidFill>
-                              <a:schemeClr val="tx1"/>
-                            </a:solidFill>
-                          </a:ln>
+                          <a:prstGeom prst="rect"/>
                         </pic:spPr>
                       </pic:pic>
                     </a:graphicData>
@@ -3988,44 +3576,21 @@
           <w:lang w:val="es-ES_tradnl"/>
         </w:rPr>
       </w:pPr>
-      <w:r>
-        <w:fldChar w:fldCharType="begin"/>
-      </w:r>
-      <w:r>
-        <w:rPr>
-          <w:lang w:val="es-CO"/>
-        </w:rPr>
-        <w:instrText xml:space="preserve"> HYPERLINK "http://www.globeatnight.org" </w:instrText>
-      </w:r>
-      <w:r>
-        <w:fldChar w:fldCharType="separate"/>
-      </w:r>
-      <w:r>
-        <w:rPr>
-          <w:rStyle w:val="Hyperlink"/>
-          <w:rFonts w:ascii="Calibri" w:hAnsi="Calibri" w:cs="Optima-BoldItalic"/>
-          <w:b/>
-          <w:bCs/>
-          <w:i/>
-          <w:iCs/>
-          <w:sz w:val="32"/>
-          <w:lang w:val="es-ES_tradnl"/>
-        </w:rPr>
-        <w:t>www.globeatnight.org</w:t>
-      </w:r>
-      <w:r>
-        <w:rPr>
-          <w:rStyle w:val="Hyperlink"/>
-          <w:rFonts w:ascii="Calibri" w:hAnsi="Calibri" w:cs="Optima-BoldItalic"/>
-          <w:b/>
-          <w:bCs/>
-          <w:i/>
-          <w:iCs/>
-          <w:sz w:val="32"/>
-          <w:lang w:val="es-ES_tradnl"/>
-        </w:rPr>
-        <w:fldChar w:fldCharType="end"/>
-      </w:r>
+      <w:hyperlink r:id="rId31" w:history="1">
+        <w:r>
+          <w:rPr>
+            <w:rStyle w:val="Hyperlink"/>
+            <w:rFonts w:ascii="Calibri" w:hAnsi="Calibri" w:cs="Optima-BoldItalic"/>
+            <w:b/>
+            <w:bCs/>
+            <w:i/>
+            <w:iCs/>
+            <w:sz w:val="32"/>
+            <w:lang w:val="es-ES_tradnl"/>
+          </w:rPr>
+          <w:t>www.globeatnight.org</w:t>
+        </w:r>
+      </w:hyperlink>
     </w:p>
     <w:p>
       <w:pPr>
@@ -4041,7 +3606,6 @@
       <w:r>
         <w:rPr>
           <w:rStyle w:val="GaNStyle"/>
-          <w:lang w:val="es-CO"/>
         </w:rPr>
         <w:t>Fechas de la campaña año 2022 que utilizan la constelación de leo: 14-23 de abril, 14-23 de mayo.</w:t>
       </w:r>
@@ -4926,52 +4490,32 @@
               </w:rPr>
             </w:pPr>
             <w:r>
-              <w:rPr>
-                <w:rFonts w:ascii="Calibri" w:hAnsi="Calibri"/>
-                <w:noProof/>
-                <w:sz w:val="22"/>
-              </w:rPr>
               <w:drawing>
-                <wp:inline distT="0" distB="0" distL="0" distR="0" wp14:anchorId="7B492935" wp14:editId="40BEDCD3">
-                  <wp:extent cx="1321200" cy="920407"/>
-                  <wp:effectExtent l="19050" t="19050" r="12700" b="13335"/>
-                  <wp:docPr id="9" name="Picture 9"/>
+                <wp:inline xmlns:a="http://schemas.openxmlformats.org/drawingml/2006/main" xmlns:pic="http://schemas.openxmlformats.org/drawingml/2006/picture">
+                  <wp:extent cx="1316736" cy="923544"/>
+                  <wp:docPr id="42" name="Picture 42"/>
                   <wp:cNvGraphicFramePr>
-                    <a:graphicFrameLocks xmlns:a="http://schemas.openxmlformats.org/drawingml/2006/main" noChangeAspect="1"/>
+                    <a:graphicFrameLocks noChangeAspect="1"/>
                   </wp:cNvGraphicFramePr>
-                  <a:graphic xmlns:a="http://schemas.openxmlformats.org/drawingml/2006/main">
+                  <a:graphic>
                     <a:graphicData uri="http://schemas.openxmlformats.org/drawingml/2006/picture">
-                      <pic:pic xmlns:pic="http://schemas.openxmlformats.org/drawingml/2006/picture">
+                      <pic:pic>
                         <pic:nvPicPr>
-                          <pic:cNvPr id="0" name="Picture 9" descr="30_0"/>
-                          <pic:cNvPicPr>
-                            <a:picLocks noChangeAspect="1" noChangeArrowheads="1"/>
-                          </pic:cNvPicPr>
+                          <pic:cNvPr id="0" name="image.png"/>
+                          <pic:cNvPicPr/>
                         </pic:nvPicPr>
                         <pic:blipFill>
-                          <a:blip r:embed="rId11"/>
+                          <a:blip r:embed="rId35"/>
                           <a:stretch>
                             <a:fillRect/>
                           </a:stretch>
                         </pic:blipFill>
-                        <pic:spPr bwMode="auto">
+                        <pic:spPr>
                           <a:xfrm>
                             <a:off x="0" y="0"/>
-                            <a:ext cx="1321200" cy="920407"/>
+                            <a:ext cx="1316736" cy="923544"/>
                           </a:xfrm>
-                          <a:prstGeom prst="rect">
-                            <a:avLst/>
-                          </a:prstGeom>
-                          <a:noFill/>
-                          <a:ln w="6350" cmpd="sng">
-                            <a:solidFill>
-                              <a:srgbClr val="000000"/>
-                            </a:solidFill>
-                            <a:miter lim="800000"/>
-                            <a:headEnd/>
-                            <a:tailEnd/>
-                          </a:ln>
-                          <a:effectLst/>
+                          <a:prstGeom prst="rect"/>
                         </pic:spPr>
                       </pic:pic>
                     </a:graphicData>
@@ -5005,52 +4549,32 @@
               </w:rPr>
             </w:pPr>
             <w:r>
-              <w:rPr>
-                <w:rFonts w:ascii="Calibri" w:hAnsi="Calibri"/>
-                <w:noProof/>
-                <w:sz w:val="22"/>
-              </w:rPr>
               <w:drawing>
-                <wp:inline distT="0" distB="0" distL="0" distR="0" wp14:anchorId="752A6D2E" wp14:editId="77AB7871">
-                  <wp:extent cx="1340662" cy="930366"/>
-                  <wp:effectExtent l="19050" t="19050" r="12065" b="22225"/>
-                  <wp:docPr id="10" name="Picture 10"/>
+                <wp:inline xmlns:a="http://schemas.openxmlformats.org/drawingml/2006/main" xmlns:pic="http://schemas.openxmlformats.org/drawingml/2006/picture">
+                  <wp:extent cx="1316736" cy="923544"/>
+                  <wp:docPr id="43" name="Picture 43"/>
                   <wp:cNvGraphicFramePr>
-                    <a:graphicFrameLocks xmlns:a="http://schemas.openxmlformats.org/drawingml/2006/main" noChangeAspect="1"/>
+                    <a:graphicFrameLocks noChangeAspect="1"/>
                   </wp:cNvGraphicFramePr>
-                  <a:graphic xmlns:a="http://schemas.openxmlformats.org/drawingml/2006/main">
+                  <a:graphic>
                     <a:graphicData uri="http://schemas.openxmlformats.org/drawingml/2006/picture">
-                      <pic:pic xmlns:pic="http://schemas.openxmlformats.org/drawingml/2006/picture">
+                      <pic:pic>
                         <pic:nvPicPr>
-                          <pic:cNvPr id="0" name="Picture 10" descr="30_1"/>
-                          <pic:cNvPicPr>
-                            <a:picLocks noChangeAspect="1" noChangeArrowheads="1"/>
-                          </pic:cNvPicPr>
+                          <pic:cNvPr id="0" name="image.png"/>
+                          <pic:cNvPicPr/>
                         </pic:nvPicPr>
                         <pic:blipFill>
-                          <a:blip r:embed="rId12"/>
+                          <a:blip r:embed="rId36"/>
                           <a:stretch>
                             <a:fillRect/>
                           </a:stretch>
                         </pic:blipFill>
-                        <pic:spPr bwMode="auto">
+                        <pic:spPr>
                           <a:xfrm>
                             <a:off x="0" y="0"/>
-                            <a:ext cx="1340662" cy="930366"/>
+                            <a:ext cx="1316736" cy="923544"/>
                           </a:xfrm>
-                          <a:prstGeom prst="rect">
-                            <a:avLst/>
-                          </a:prstGeom>
-                          <a:noFill/>
-                          <a:ln w="6350" cmpd="sng">
-                            <a:solidFill>
-                              <a:srgbClr val="000000"/>
-                            </a:solidFill>
-                            <a:miter lim="800000"/>
-                            <a:headEnd/>
-                            <a:tailEnd/>
-                          </a:ln>
-                          <a:effectLst/>
+                          <a:prstGeom prst="rect"/>
                         </pic:spPr>
                       </pic:pic>
                     </a:graphicData>
@@ -5084,52 +4608,32 @@
               </w:rPr>
             </w:pPr>
             <w:r>
-              <w:rPr>
-                <w:rFonts w:ascii="Calibri" w:hAnsi="Calibri"/>
-                <w:noProof/>
-                <w:sz w:val="22"/>
-              </w:rPr>
               <w:drawing>
-                <wp:inline distT="0" distB="0" distL="0" distR="0" wp14:anchorId="08387546" wp14:editId="78F7B965">
-                  <wp:extent cx="1339958" cy="929181"/>
-                  <wp:effectExtent l="19050" t="19050" r="12700" b="23495"/>
-                  <wp:docPr id="11" name="Picture 11"/>
+                <wp:inline xmlns:a="http://schemas.openxmlformats.org/drawingml/2006/main" xmlns:pic="http://schemas.openxmlformats.org/drawingml/2006/picture">
+                  <wp:extent cx="1316736" cy="923544"/>
+                  <wp:docPr id="44" name="Picture 44"/>
                   <wp:cNvGraphicFramePr>
-                    <a:graphicFrameLocks xmlns:a="http://schemas.openxmlformats.org/drawingml/2006/main" noChangeAspect="1"/>
+                    <a:graphicFrameLocks noChangeAspect="1"/>
                   </wp:cNvGraphicFramePr>
-                  <a:graphic xmlns:a="http://schemas.openxmlformats.org/drawingml/2006/main">
+                  <a:graphic>
                     <a:graphicData uri="http://schemas.openxmlformats.org/drawingml/2006/picture">
-                      <pic:pic xmlns:pic="http://schemas.openxmlformats.org/drawingml/2006/picture">
+                      <pic:pic>
                         <pic:nvPicPr>
-                          <pic:cNvPr id="0" name="Picture 11" descr="30_2"/>
-                          <pic:cNvPicPr>
-                            <a:picLocks noChangeAspect="1" noChangeArrowheads="1"/>
-                          </pic:cNvPicPr>
+                          <pic:cNvPr id="0" name="image.png"/>
+                          <pic:cNvPicPr/>
                         </pic:nvPicPr>
                         <pic:blipFill>
-                          <a:blip r:embed="rId13"/>
+                          <a:blip r:embed="rId37"/>
                           <a:stretch>
                             <a:fillRect/>
                           </a:stretch>
                         </pic:blipFill>
-                        <pic:spPr bwMode="auto">
+                        <pic:spPr>
                           <a:xfrm>
                             <a:off x="0" y="0"/>
-                            <a:ext cx="1339958" cy="929181"/>
+                            <a:ext cx="1316736" cy="923544"/>
                           </a:xfrm>
-                          <a:prstGeom prst="rect">
-                            <a:avLst/>
-                          </a:prstGeom>
-                          <a:noFill/>
-                          <a:ln w="6350" cmpd="sng">
-                            <a:solidFill>
-                              <a:srgbClr val="000000"/>
-                            </a:solidFill>
-                            <a:miter lim="800000"/>
-                            <a:headEnd/>
-                            <a:tailEnd/>
-                          </a:ln>
-                          <a:effectLst/>
+                          <a:prstGeom prst="rect"/>
                         </pic:spPr>
                       </pic:pic>
                     </a:graphicData>
@@ -5163,52 +4667,32 @@
               </w:rPr>
             </w:pPr>
             <w:r>
-              <w:rPr>
-                <w:rFonts w:ascii="Calibri" w:hAnsi="Calibri"/>
-                <w:noProof/>
-                <w:sz w:val="22"/>
-              </w:rPr>
               <w:drawing>
-                <wp:inline distT="0" distB="0" distL="0" distR="0" wp14:anchorId="52905605" wp14:editId="0640E140">
-                  <wp:extent cx="1340775" cy="930444"/>
-                  <wp:effectExtent l="19050" t="19050" r="12065" b="22225"/>
-                  <wp:docPr id="12" name="Picture 12"/>
+                <wp:inline xmlns:a="http://schemas.openxmlformats.org/drawingml/2006/main" xmlns:pic="http://schemas.openxmlformats.org/drawingml/2006/picture">
+                  <wp:extent cx="1316736" cy="923544"/>
+                  <wp:docPr id="45" name="Picture 45"/>
                   <wp:cNvGraphicFramePr>
-                    <a:graphicFrameLocks xmlns:a="http://schemas.openxmlformats.org/drawingml/2006/main" noChangeAspect="1"/>
+                    <a:graphicFrameLocks noChangeAspect="1"/>
                   </wp:cNvGraphicFramePr>
-                  <a:graphic xmlns:a="http://schemas.openxmlformats.org/drawingml/2006/main">
+                  <a:graphic>
                     <a:graphicData uri="http://schemas.openxmlformats.org/drawingml/2006/picture">
-                      <pic:pic xmlns:pic="http://schemas.openxmlformats.org/drawingml/2006/picture">
+                      <pic:pic>
                         <pic:nvPicPr>
-                          <pic:cNvPr id="0" name="Picture 12" descr="30_3"/>
-                          <pic:cNvPicPr>
-                            <a:picLocks noChangeAspect="1" noChangeArrowheads="1"/>
-                          </pic:cNvPicPr>
+                          <pic:cNvPr id="0" name="image.png"/>
+                          <pic:cNvPicPr/>
                         </pic:nvPicPr>
                         <pic:blipFill>
-                          <a:blip r:embed="rId14"/>
+                          <a:blip r:embed="rId38"/>
                           <a:stretch>
                             <a:fillRect/>
                           </a:stretch>
                         </pic:blipFill>
-                        <pic:spPr bwMode="auto">
+                        <pic:spPr>
                           <a:xfrm>
                             <a:off x="0" y="0"/>
-                            <a:ext cx="1340775" cy="930444"/>
+                            <a:ext cx="1316736" cy="923544"/>
                           </a:xfrm>
-                          <a:prstGeom prst="rect">
-                            <a:avLst/>
-                          </a:prstGeom>
-                          <a:noFill/>
-                          <a:ln w="6350" cmpd="sng">
-                            <a:solidFill>
-                              <a:srgbClr val="000000"/>
-                            </a:solidFill>
-                            <a:miter lim="800000"/>
-                            <a:headEnd/>
-                            <a:tailEnd/>
-                          </a:ln>
-                          <a:effectLst/>
+                          <a:prstGeom prst="rect"/>
                         </pic:spPr>
                       </pic:pic>
                     </a:graphicData>
@@ -5420,54 +4904,32 @@
               </w:rPr>
             </w:pPr>
             <w:r>
-              <w:rPr>
-                <w:rFonts w:ascii="Calibri" w:hAnsi="Calibri" w:cs="Optima-Bold"/>
-                <w:b/>
-                <w:bCs/>
-                <w:noProof/>
-                <w:sz w:val="22"/>
-              </w:rPr>
               <w:drawing>
-                <wp:inline distT="0" distB="0" distL="0" distR="0" wp14:anchorId="020E0927" wp14:editId="6F81D9C8">
-                  <wp:extent cx="1338934" cy="928616"/>
-                  <wp:effectExtent l="19050" t="19050" r="13970" b="24130"/>
-                  <wp:docPr id="13" name="Picture 13"/>
+                <wp:inline xmlns:a="http://schemas.openxmlformats.org/drawingml/2006/main" xmlns:pic="http://schemas.openxmlformats.org/drawingml/2006/picture">
+                  <wp:extent cx="1316736" cy="923544"/>
+                  <wp:docPr id="46" name="Picture 46"/>
                   <wp:cNvGraphicFramePr>
-                    <a:graphicFrameLocks xmlns:a="http://schemas.openxmlformats.org/drawingml/2006/main" noChangeAspect="1"/>
+                    <a:graphicFrameLocks noChangeAspect="1"/>
                   </wp:cNvGraphicFramePr>
-                  <a:graphic xmlns:a="http://schemas.openxmlformats.org/drawingml/2006/main">
+                  <a:graphic>
                     <a:graphicData uri="http://schemas.openxmlformats.org/drawingml/2006/picture">
-                      <pic:pic xmlns:pic="http://schemas.openxmlformats.org/drawingml/2006/picture">
+                      <pic:pic>
                         <pic:nvPicPr>
-                          <pic:cNvPr id="0" name="Picture 13" descr="30_4"/>
-                          <pic:cNvPicPr>
-                            <a:picLocks noChangeAspect="1" noChangeArrowheads="1"/>
-                          </pic:cNvPicPr>
+                          <pic:cNvPr id="0" name="image.png"/>
+                          <pic:cNvPicPr/>
                         </pic:nvPicPr>
                         <pic:blipFill>
-                          <a:blip r:embed="rId15"/>
+                          <a:blip r:embed="rId39"/>
                           <a:stretch>
                             <a:fillRect/>
                           </a:stretch>
                         </pic:blipFill>
-                        <pic:spPr bwMode="auto">
+                        <pic:spPr>
                           <a:xfrm>
                             <a:off x="0" y="0"/>
-                            <a:ext cx="1338934" cy="928616"/>
+                            <a:ext cx="1316736" cy="923544"/>
                           </a:xfrm>
-                          <a:prstGeom prst="rect">
-                            <a:avLst/>
-                          </a:prstGeom>
-                          <a:noFill/>
-                          <a:ln w="6350" cmpd="sng">
-                            <a:solidFill>
-                              <a:srgbClr val="000000"/>
-                            </a:solidFill>
-                            <a:miter lim="800000"/>
-                            <a:headEnd/>
-                            <a:tailEnd/>
-                          </a:ln>
-                          <a:effectLst/>
+                          <a:prstGeom prst="rect"/>
                         </pic:spPr>
                       </pic:pic>
                     </a:graphicData>
@@ -5500,54 +4962,32 @@
               </w:rPr>
             </w:pPr>
             <w:r>
-              <w:rPr>
-                <w:rFonts w:ascii="Calibri" w:hAnsi="Calibri" w:cs="Optima-Bold"/>
-                <w:b/>
-                <w:bCs/>
-                <w:noProof/>
-                <w:sz w:val="22"/>
-              </w:rPr>
               <w:drawing>
-                <wp:inline distT="0" distB="0" distL="0" distR="0" wp14:anchorId="638CCBD6" wp14:editId="2B74BD2A">
-                  <wp:extent cx="1328518" cy="924963"/>
-                  <wp:effectExtent l="19050" t="19050" r="24130" b="27940"/>
-                  <wp:docPr id="14" name="Picture 14"/>
+                <wp:inline xmlns:a="http://schemas.openxmlformats.org/drawingml/2006/main" xmlns:pic="http://schemas.openxmlformats.org/drawingml/2006/picture">
+                  <wp:extent cx="1316736" cy="923544"/>
+                  <wp:docPr id="47" name="Picture 47"/>
                   <wp:cNvGraphicFramePr>
-                    <a:graphicFrameLocks xmlns:a="http://schemas.openxmlformats.org/drawingml/2006/main" noChangeAspect="1"/>
+                    <a:graphicFrameLocks noChangeAspect="1"/>
                   </wp:cNvGraphicFramePr>
-                  <a:graphic xmlns:a="http://schemas.openxmlformats.org/drawingml/2006/main">
+                  <a:graphic>
                     <a:graphicData uri="http://schemas.openxmlformats.org/drawingml/2006/picture">
-                      <pic:pic xmlns:pic="http://schemas.openxmlformats.org/drawingml/2006/picture">
+                      <pic:pic>
                         <pic:nvPicPr>
-                          <pic:cNvPr id="0" name="Picture 14" descr="30_5"/>
-                          <pic:cNvPicPr>
-                            <a:picLocks noChangeAspect="1" noChangeArrowheads="1"/>
-                          </pic:cNvPicPr>
+                          <pic:cNvPr id="0" name="image.png"/>
+                          <pic:cNvPicPr/>
                         </pic:nvPicPr>
                         <pic:blipFill>
-                          <a:blip r:embed="rId16"/>
+                          <a:blip r:embed="rId40"/>
                           <a:stretch>
                             <a:fillRect/>
                           </a:stretch>
                         </pic:blipFill>
-                        <pic:spPr bwMode="auto">
+                        <pic:spPr>
                           <a:xfrm>
                             <a:off x="0" y="0"/>
-                            <a:ext cx="1328518" cy="924963"/>
+                            <a:ext cx="1316736" cy="923544"/>
                           </a:xfrm>
-                          <a:prstGeom prst="rect">
-                            <a:avLst/>
-                          </a:prstGeom>
-                          <a:noFill/>
-                          <a:ln w="6350" cmpd="sng">
-                            <a:solidFill>
-                              <a:srgbClr val="000000"/>
-                            </a:solidFill>
-                            <a:miter lim="800000"/>
-                            <a:headEnd/>
-                            <a:tailEnd/>
-                          </a:ln>
-                          <a:effectLst/>
+                          <a:prstGeom prst="rect"/>
                         </pic:spPr>
                       </pic:pic>
                     </a:graphicData>
@@ -5580,54 +5020,32 @@
               </w:rPr>
             </w:pPr>
             <w:r>
-              <w:rPr>
-                <w:rFonts w:ascii="Calibri" w:hAnsi="Calibri" w:cs="Optima-Bold"/>
-                <w:b/>
-                <w:bCs/>
-                <w:noProof/>
-                <w:sz w:val="22"/>
-              </w:rPr>
               <w:drawing>
-                <wp:inline distT="0" distB="0" distL="0" distR="0" wp14:anchorId="3889C7BB" wp14:editId="18C011C0">
-                  <wp:extent cx="1337298" cy="928580"/>
-                  <wp:effectExtent l="19050" t="19050" r="15875" b="24130"/>
-                  <wp:docPr id="15" name="Picture 15"/>
+                <wp:inline xmlns:a="http://schemas.openxmlformats.org/drawingml/2006/main" xmlns:pic="http://schemas.openxmlformats.org/drawingml/2006/picture">
+                  <wp:extent cx="1316736" cy="923544"/>
+                  <wp:docPr id="48" name="Picture 48"/>
                   <wp:cNvGraphicFramePr>
-                    <a:graphicFrameLocks xmlns:a="http://schemas.openxmlformats.org/drawingml/2006/main" noChangeAspect="1"/>
+                    <a:graphicFrameLocks noChangeAspect="1"/>
                   </wp:cNvGraphicFramePr>
-                  <a:graphic xmlns:a="http://schemas.openxmlformats.org/drawingml/2006/main">
+                  <a:graphic>
                     <a:graphicData uri="http://schemas.openxmlformats.org/drawingml/2006/picture">
-                      <pic:pic xmlns:pic="http://schemas.openxmlformats.org/drawingml/2006/picture">
+                      <pic:pic>
                         <pic:nvPicPr>
-                          <pic:cNvPr id="0" name="Picture 15" descr="30_6"/>
-                          <pic:cNvPicPr>
-                            <a:picLocks noChangeAspect="1" noChangeArrowheads="1"/>
-                          </pic:cNvPicPr>
+                          <pic:cNvPr id="0" name="image.png"/>
+                          <pic:cNvPicPr/>
                         </pic:nvPicPr>
                         <pic:blipFill>
-                          <a:blip r:embed="rId17"/>
+                          <a:blip r:embed="rId41"/>
                           <a:stretch>
                             <a:fillRect/>
                           </a:stretch>
                         </pic:blipFill>
-                        <pic:spPr bwMode="auto">
+                        <pic:spPr>
                           <a:xfrm>
                             <a:off x="0" y="0"/>
-                            <a:ext cx="1337298" cy="928580"/>
+                            <a:ext cx="1316736" cy="923544"/>
                           </a:xfrm>
-                          <a:prstGeom prst="rect">
-                            <a:avLst/>
-                          </a:prstGeom>
-                          <a:noFill/>
-                          <a:ln w="6350" cmpd="sng">
-                            <a:solidFill>
-                              <a:srgbClr val="000000"/>
-                            </a:solidFill>
-                            <a:miter lim="800000"/>
-                            <a:headEnd/>
-                            <a:tailEnd/>
-                          </a:ln>
-                          <a:effectLst/>
+                          <a:prstGeom prst="rect"/>
                         </pic:spPr>
                       </pic:pic>
                     </a:graphicData>
@@ -5660,54 +5078,32 @@
               </w:rPr>
             </w:pPr>
             <w:r>
-              <w:rPr>
-                <w:rFonts w:ascii="Calibri" w:hAnsi="Calibri" w:cs="Optima-Bold"/>
-                <w:b/>
-                <w:bCs/>
-                <w:noProof/>
-                <w:sz w:val="22"/>
-              </w:rPr>
               <w:drawing>
-                <wp:inline distT="0" distB="0" distL="0" distR="0" wp14:anchorId="1B75AACD" wp14:editId="0C2628DB">
-                  <wp:extent cx="1327460" cy="919422"/>
-                  <wp:effectExtent l="19050" t="19050" r="25400" b="14605"/>
-                  <wp:docPr id="16" name="Picture 16"/>
+                <wp:inline xmlns:a="http://schemas.openxmlformats.org/drawingml/2006/main" xmlns:pic="http://schemas.openxmlformats.org/drawingml/2006/picture">
+                  <wp:extent cx="1316736" cy="923544"/>
+                  <wp:docPr id="49" name="Picture 49"/>
                   <wp:cNvGraphicFramePr>
-                    <a:graphicFrameLocks xmlns:a="http://schemas.openxmlformats.org/drawingml/2006/main" noChangeAspect="1"/>
+                    <a:graphicFrameLocks noChangeAspect="1"/>
                   </wp:cNvGraphicFramePr>
-                  <a:graphic xmlns:a="http://schemas.openxmlformats.org/drawingml/2006/main">
+                  <a:graphic>
                     <a:graphicData uri="http://schemas.openxmlformats.org/drawingml/2006/picture">
-                      <pic:pic xmlns:pic="http://schemas.openxmlformats.org/drawingml/2006/picture">
+                      <pic:pic>
                         <pic:nvPicPr>
-                          <pic:cNvPr id="0" name="Picture 16" descr="30_7"/>
-                          <pic:cNvPicPr>
-                            <a:picLocks noChangeAspect="1" noChangeArrowheads="1"/>
-                          </pic:cNvPicPr>
+                          <pic:cNvPr id="0" name="image.png"/>
+                          <pic:cNvPicPr/>
                         </pic:nvPicPr>
                         <pic:blipFill>
-                          <a:blip r:embed="rId18"/>
+                          <a:blip r:embed="rId42"/>
                           <a:stretch>
                             <a:fillRect/>
                           </a:stretch>
                         </pic:blipFill>
-                        <pic:spPr bwMode="auto">
+                        <pic:spPr>
                           <a:xfrm>
                             <a:off x="0" y="0"/>
-                            <a:ext cx="1327460" cy="919422"/>
+                            <a:ext cx="1316736" cy="923544"/>
                           </a:xfrm>
-                          <a:prstGeom prst="rect">
-                            <a:avLst/>
-                          </a:prstGeom>
-                          <a:noFill/>
-                          <a:ln w="6350" cmpd="sng">
-                            <a:solidFill>
-                              <a:srgbClr val="000000"/>
-                            </a:solidFill>
-                            <a:miter lim="800000"/>
-                            <a:headEnd/>
-                            <a:tailEnd/>
-                          </a:ln>
-                          <a:effectLst/>
+                          <a:prstGeom prst="rect"/>
                         </pic:spPr>
                       </pic:pic>
                     </a:graphicData>
@@ -6488,18 +5884,21 @@
         <w:jc w:val="center"/>
         <w:outlineLvl w:val="0"/>
         <w:rPr>
-          <w:lang w:val="es-CO"/>
-        </w:rPr>
-      </w:pPr>
-      <w:r>
-        <w:rPr>
           <w:rFonts w:ascii="Calibri" w:hAnsi="Calibri"/>
           <w:b/>
+          <w:sz w:val="22"/>
+          <w:lang w:val="es-ES_tradnl"/>
+        </w:rPr>
+      </w:pPr>
+      <w:r>
+        <w:rPr>
+          <w:rFonts w:ascii="Calibri" w:hAnsi="Calibri"/>
+          <w:b/>
           <w:lang w:val="es-ES_tradnl"/>
         </w:rPr>
         <w:t xml:space="preserve">Mande el informa en línea desde </w:t>
       </w:r>
-      <w:hyperlink r:id="rId19" w:history="1">
+      <w:hyperlink r:id="rId32" w:history="1">
         <w:r>
           <w:rPr>
             <w:rStyle w:val="Hyperlink"/>
@@ -6574,7 +5973,7 @@
         <w:noProof/>
       </w:rPr>
       <w:drawing>
-        <wp:anchor distT="0" distB="0" distL="114300" distR="114300" simplePos="0" relativeHeight="251657216" behindDoc="0" locked="0" layoutInCell="1" allowOverlap="1" wp14:anchorId="55422D1E" wp14:editId="66C9C6DD">
+        <wp:anchor distT="0" distB="0" distL="114300" distR="114300" simplePos="0" relativeHeight="251657216" behindDoc="0" locked="0" layoutInCell="1" allowOverlap="1" wp14:anchorId="4EB336E7" wp14:editId="4C4E1E99">
           <wp:simplePos x="0" y="0"/>
           <wp:positionH relativeFrom="column">
             <wp:posOffset>-457200</wp:posOffset>
@@ -6659,7 +6058,7 @@
         <w:noProof/>
       </w:rPr>
       <w:drawing>
-        <wp:anchor distT="0" distB="0" distL="114300" distR="114300" simplePos="0" relativeHeight="251658240" behindDoc="0" locked="0" layoutInCell="1" allowOverlap="1" wp14:anchorId="65DF0CDC" wp14:editId="38FD4870">
+        <wp:anchor distT="0" distB="0" distL="114300" distR="114300" simplePos="0" relativeHeight="251658240" behindDoc="0" locked="0" layoutInCell="1" allowOverlap="1" wp14:anchorId="6BF8B5E3" wp14:editId="3F66AB4B">
           <wp:simplePos x="0" y="0"/>
           <wp:positionH relativeFrom="column">
             <wp:posOffset>-457200</wp:posOffset>

</xml_diff>

<commit_message>
Multiprocessing printing the Images
See: #9
</commit_message>
<xml_diff>
--- a/docs_changed/GaN_North_2022_ActivityGuide_Leo/GaN_2022_ActivityGuide_Leo_lat_0_Spanish.docx
+++ b/docs_changed/GaN_North_2022_ActivityGuide_Leo/GaN_2022_ActivityGuide_Leo_lat_0_Spanish.docx
@@ -2237,7 +2237,7 @@
               <w:drawing>
                 <wp:inline xmlns:a="http://schemas.openxmlformats.org/drawingml/2006/main" xmlns:pic="http://schemas.openxmlformats.org/drawingml/2006/picture">
                   <wp:extent cx="3099816" cy="2148840"/>
-                  <wp:docPr id="34" name="Picture 34"/>
+                  <wp:docPr id="18" name="Picture 18"/>
                   <wp:cNvGraphicFramePr>
                     <a:graphicFrameLocks noChangeAspect="1"/>
                   </wp:cNvGraphicFramePr>
@@ -2245,7 +2245,7 @@
                     <a:graphicData uri="http://schemas.openxmlformats.org/drawingml/2006/picture">
                       <pic:pic>
                         <pic:nvPicPr>
-                          <pic:cNvPr id="0" name="image.png"/>
+                          <pic:cNvPr id="0" name="Leo-0_05.png"/>
                           <pic:cNvPicPr/>
                         </pic:nvPicPr>
                         <pic:blipFill>
@@ -2329,7 +2329,7 @@
               <w:drawing>
                 <wp:inline xmlns:a="http://schemas.openxmlformats.org/drawingml/2006/main" xmlns:pic="http://schemas.openxmlformats.org/drawingml/2006/picture">
                   <wp:extent cx="3099816" cy="2148840"/>
-                  <wp:docPr id="35" name="Picture 35"/>
+                  <wp:docPr id="19" name="Picture 19"/>
                   <wp:cNvGraphicFramePr>
                     <a:graphicFrameLocks noChangeAspect="1"/>
                   </wp:cNvGraphicFramePr>
@@ -2337,7 +2337,7 @@
                     <a:graphicData uri="http://schemas.openxmlformats.org/drawingml/2006/picture">
                       <pic:pic>
                         <pic:nvPicPr>
-                          <pic:cNvPr id="0" name="image.png"/>
+                          <pic:cNvPr id="0" name="Leo-0_15.png"/>
                           <pic:cNvPicPr/>
                         </pic:nvPicPr>
                         <pic:blipFill>
@@ -2491,7 +2491,7 @@
               <w:drawing>
                 <wp:inline xmlns:a="http://schemas.openxmlformats.org/drawingml/2006/main" xmlns:pic="http://schemas.openxmlformats.org/drawingml/2006/picture">
                   <wp:extent cx="3099816" cy="2148840"/>
-                  <wp:docPr id="36" name="Picture 36"/>
+                  <wp:docPr id="20" name="Picture 20"/>
                   <wp:cNvGraphicFramePr>
                     <a:graphicFrameLocks noChangeAspect="1"/>
                   </wp:cNvGraphicFramePr>
@@ -2499,7 +2499,7 @@
                     <a:graphicData uri="http://schemas.openxmlformats.org/drawingml/2006/picture">
                       <pic:pic>
                         <pic:nvPicPr>
-                          <pic:cNvPr id="0" name="image.png"/>
+                          <pic:cNvPr id="0" name="Leo-0_25.png"/>
                           <pic:cNvPicPr/>
                         </pic:nvPicPr>
                         <pic:blipFill>
@@ -2582,7 +2582,7 @@
               <w:drawing>
                 <wp:inline xmlns:a="http://schemas.openxmlformats.org/drawingml/2006/main" xmlns:pic="http://schemas.openxmlformats.org/drawingml/2006/picture">
                   <wp:extent cx="3099816" cy="2148840"/>
-                  <wp:docPr id="37" name="Picture 37"/>
+                  <wp:docPr id="21" name="Picture 21"/>
                   <wp:cNvGraphicFramePr>
                     <a:graphicFrameLocks noChangeAspect="1"/>
                   </wp:cNvGraphicFramePr>
@@ -2590,7 +2590,7 @@
                     <a:graphicData uri="http://schemas.openxmlformats.org/drawingml/2006/picture">
                       <pic:pic>
                         <pic:nvPicPr>
-                          <pic:cNvPr id="0" name="image.png"/>
+                          <pic:cNvPr id="0" name="Leo-0_35.png"/>
                           <pic:cNvPicPr/>
                         </pic:nvPicPr>
                         <pic:blipFill>
@@ -2999,7 +2999,7 @@
               <w:drawing>
                 <wp:inline xmlns:a="http://schemas.openxmlformats.org/drawingml/2006/main" xmlns:pic="http://schemas.openxmlformats.org/drawingml/2006/picture">
                   <wp:extent cx="3099816" cy="2148840"/>
-                  <wp:docPr id="38" name="Picture 38"/>
+                  <wp:docPr id="22" name="Picture 22"/>
                   <wp:cNvGraphicFramePr>
                     <a:graphicFrameLocks noChangeAspect="1"/>
                   </wp:cNvGraphicFramePr>
@@ -3007,7 +3007,7 @@
                     <a:graphicData uri="http://schemas.openxmlformats.org/drawingml/2006/picture">
                       <pic:pic>
                         <pic:nvPicPr>
-                          <pic:cNvPr id="0" name="image.png"/>
+                          <pic:cNvPr id="0" name="Leo-0_45.png"/>
                           <pic:cNvPicPr/>
                         </pic:nvPicPr>
                         <pic:blipFill>
@@ -3089,7 +3089,7 @@
               <w:drawing>
                 <wp:inline xmlns:a="http://schemas.openxmlformats.org/drawingml/2006/main" xmlns:pic="http://schemas.openxmlformats.org/drawingml/2006/picture">
                   <wp:extent cx="3099816" cy="2148840"/>
-                  <wp:docPr id="39" name="Picture 39"/>
+                  <wp:docPr id="23" name="Picture 23"/>
                   <wp:cNvGraphicFramePr>
                     <a:graphicFrameLocks noChangeAspect="1"/>
                   </wp:cNvGraphicFramePr>
@@ -3097,7 +3097,7 @@
                     <a:graphicData uri="http://schemas.openxmlformats.org/drawingml/2006/picture">
                       <pic:pic>
                         <pic:nvPicPr>
-                          <pic:cNvPr id="0" name="image.png"/>
+                          <pic:cNvPr id="0" name="Leo-0_55.png"/>
                           <pic:cNvPicPr/>
                         </pic:nvPicPr>
                         <pic:blipFill>
@@ -3253,7 +3253,7 @@
               <w:drawing>
                 <wp:inline xmlns:a="http://schemas.openxmlformats.org/drawingml/2006/main" xmlns:pic="http://schemas.openxmlformats.org/drawingml/2006/picture">
                   <wp:extent cx="3099816" cy="2148840"/>
-                  <wp:docPr id="40" name="Picture 40"/>
+                  <wp:docPr id="24" name="Picture 24"/>
                   <wp:cNvGraphicFramePr>
                     <a:graphicFrameLocks noChangeAspect="1"/>
                   </wp:cNvGraphicFramePr>
@@ -3261,7 +3261,7 @@
                     <a:graphicData uri="http://schemas.openxmlformats.org/drawingml/2006/picture">
                       <pic:pic>
                         <pic:nvPicPr>
-                          <pic:cNvPr id="0" name="image.png"/>
+                          <pic:cNvPr id="0" name="Leo-0_65.png"/>
                           <pic:cNvPicPr/>
                         </pic:nvPicPr>
                         <pic:blipFill>
@@ -3344,7 +3344,7 @@
               <w:drawing>
                 <wp:inline xmlns:a="http://schemas.openxmlformats.org/drawingml/2006/main" xmlns:pic="http://schemas.openxmlformats.org/drawingml/2006/picture">
                   <wp:extent cx="3099816" cy="2148840"/>
-                  <wp:docPr id="41" name="Picture 41"/>
+                  <wp:docPr id="25" name="Picture 25"/>
                   <wp:cNvGraphicFramePr>
                     <a:graphicFrameLocks noChangeAspect="1"/>
                   </wp:cNvGraphicFramePr>
@@ -3352,7 +3352,7 @@
                     <a:graphicData uri="http://schemas.openxmlformats.org/drawingml/2006/picture">
                       <pic:pic>
                         <pic:nvPicPr>
-                          <pic:cNvPr id="0" name="image.png"/>
+                          <pic:cNvPr id="0" name="Leo-0_75.png"/>
                           <pic:cNvPicPr/>
                         </pic:nvPicPr>
                         <pic:blipFill>
@@ -4493,7 +4493,7 @@
               <w:drawing>
                 <wp:inline xmlns:a="http://schemas.openxmlformats.org/drawingml/2006/main" xmlns:pic="http://schemas.openxmlformats.org/drawingml/2006/picture">
                   <wp:extent cx="1316736" cy="923544"/>
-                  <wp:docPr id="42" name="Picture 42"/>
+                  <wp:docPr id="26" name="Picture 26"/>
                   <wp:cNvGraphicFramePr>
                     <a:graphicFrameLocks noChangeAspect="1"/>
                   </wp:cNvGraphicFramePr>
@@ -4501,7 +4501,7 @@
                     <a:graphicData uri="http://schemas.openxmlformats.org/drawingml/2006/picture">
                       <pic:pic>
                         <pic:nvPicPr>
-                          <pic:cNvPr id="0" name="image.png"/>
+                          <pic:cNvPr id="0" name="Leo-0_05.png"/>
                           <pic:cNvPicPr/>
                         </pic:nvPicPr>
                         <pic:blipFill>
@@ -4552,7 +4552,7 @@
               <w:drawing>
                 <wp:inline xmlns:a="http://schemas.openxmlformats.org/drawingml/2006/main" xmlns:pic="http://schemas.openxmlformats.org/drawingml/2006/picture">
                   <wp:extent cx="1316736" cy="923544"/>
-                  <wp:docPr id="43" name="Picture 43"/>
+                  <wp:docPr id="27" name="Picture 27"/>
                   <wp:cNvGraphicFramePr>
                     <a:graphicFrameLocks noChangeAspect="1"/>
                   </wp:cNvGraphicFramePr>
@@ -4560,7 +4560,7 @@
                     <a:graphicData uri="http://schemas.openxmlformats.org/drawingml/2006/picture">
                       <pic:pic>
                         <pic:nvPicPr>
-                          <pic:cNvPr id="0" name="image.png"/>
+                          <pic:cNvPr id="0" name="Leo-0_15.png"/>
                           <pic:cNvPicPr/>
                         </pic:nvPicPr>
                         <pic:blipFill>
@@ -4611,7 +4611,7 @@
               <w:drawing>
                 <wp:inline xmlns:a="http://schemas.openxmlformats.org/drawingml/2006/main" xmlns:pic="http://schemas.openxmlformats.org/drawingml/2006/picture">
                   <wp:extent cx="1316736" cy="923544"/>
-                  <wp:docPr id="44" name="Picture 44"/>
+                  <wp:docPr id="28" name="Picture 28"/>
                   <wp:cNvGraphicFramePr>
                     <a:graphicFrameLocks noChangeAspect="1"/>
                   </wp:cNvGraphicFramePr>
@@ -4619,7 +4619,7 @@
                     <a:graphicData uri="http://schemas.openxmlformats.org/drawingml/2006/picture">
                       <pic:pic>
                         <pic:nvPicPr>
-                          <pic:cNvPr id="0" name="image.png"/>
+                          <pic:cNvPr id="0" name="Leo-0_25.png"/>
                           <pic:cNvPicPr/>
                         </pic:nvPicPr>
                         <pic:blipFill>
@@ -4670,7 +4670,7 @@
               <w:drawing>
                 <wp:inline xmlns:a="http://schemas.openxmlformats.org/drawingml/2006/main" xmlns:pic="http://schemas.openxmlformats.org/drawingml/2006/picture">
                   <wp:extent cx="1316736" cy="923544"/>
-                  <wp:docPr id="45" name="Picture 45"/>
+                  <wp:docPr id="29" name="Picture 29"/>
                   <wp:cNvGraphicFramePr>
                     <a:graphicFrameLocks noChangeAspect="1"/>
                   </wp:cNvGraphicFramePr>
@@ -4678,7 +4678,7 @@
                     <a:graphicData uri="http://schemas.openxmlformats.org/drawingml/2006/picture">
                       <pic:pic>
                         <pic:nvPicPr>
-                          <pic:cNvPr id="0" name="image.png"/>
+                          <pic:cNvPr id="0" name="Leo-0_35.png"/>
                           <pic:cNvPicPr/>
                         </pic:nvPicPr>
                         <pic:blipFill>
@@ -4907,7 +4907,7 @@
               <w:drawing>
                 <wp:inline xmlns:a="http://schemas.openxmlformats.org/drawingml/2006/main" xmlns:pic="http://schemas.openxmlformats.org/drawingml/2006/picture">
                   <wp:extent cx="1316736" cy="923544"/>
-                  <wp:docPr id="46" name="Picture 46"/>
+                  <wp:docPr id="30" name="Picture 30"/>
                   <wp:cNvGraphicFramePr>
                     <a:graphicFrameLocks noChangeAspect="1"/>
                   </wp:cNvGraphicFramePr>
@@ -4915,7 +4915,7 @@
                     <a:graphicData uri="http://schemas.openxmlformats.org/drawingml/2006/picture">
                       <pic:pic>
                         <pic:nvPicPr>
-                          <pic:cNvPr id="0" name="image.png"/>
+                          <pic:cNvPr id="0" name="Leo-0_45.png"/>
                           <pic:cNvPicPr/>
                         </pic:nvPicPr>
                         <pic:blipFill>
@@ -4965,7 +4965,7 @@
               <w:drawing>
                 <wp:inline xmlns:a="http://schemas.openxmlformats.org/drawingml/2006/main" xmlns:pic="http://schemas.openxmlformats.org/drawingml/2006/picture">
                   <wp:extent cx="1316736" cy="923544"/>
-                  <wp:docPr id="47" name="Picture 47"/>
+                  <wp:docPr id="31" name="Picture 31"/>
                   <wp:cNvGraphicFramePr>
                     <a:graphicFrameLocks noChangeAspect="1"/>
                   </wp:cNvGraphicFramePr>
@@ -4973,7 +4973,7 @@
                     <a:graphicData uri="http://schemas.openxmlformats.org/drawingml/2006/picture">
                       <pic:pic>
                         <pic:nvPicPr>
-                          <pic:cNvPr id="0" name="image.png"/>
+                          <pic:cNvPr id="0" name="Leo-0_55.png"/>
                           <pic:cNvPicPr/>
                         </pic:nvPicPr>
                         <pic:blipFill>
@@ -5023,7 +5023,7 @@
               <w:drawing>
                 <wp:inline xmlns:a="http://schemas.openxmlformats.org/drawingml/2006/main" xmlns:pic="http://schemas.openxmlformats.org/drawingml/2006/picture">
                   <wp:extent cx="1316736" cy="923544"/>
-                  <wp:docPr id="48" name="Picture 48"/>
+                  <wp:docPr id="32" name="Picture 32"/>
                   <wp:cNvGraphicFramePr>
                     <a:graphicFrameLocks noChangeAspect="1"/>
                   </wp:cNvGraphicFramePr>
@@ -5031,7 +5031,7 @@
                     <a:graphicData uri="http://schemas.openxmlformats.org/drawingml/2006/picture">
                       <pic:pic>
                         <pic:nvPicPr>
-                          <pic:cNvPr id="0" name="image.png"/>
+                          <pic:cNvPr id="0" name="Leo-0_65.png"/>
                           <pic:cNvPicPr/>
                         </pic:nvPicPr>
                         <pic:blipFill>
@@ -5081,7 +5081,7 @@
               <w:drawing>
                 <wp:inline xmlns:a="http://schemas.openxmlformats.org/drawingml/2006/main" xmlns:pic="http://schemas.openxmlformats.org/drawingml/2006/picture">
                   <wp:extent cx="1316736" cy="923544"/>
-                  <wp:docPr id="49" name="Picture 49"/>
+                  <wp:docPr id="33" name="Picture 33"/>
                   <wp:cNvGraphicFramePr>
                     <a:graphicFrameLocks noChangeAspect="1"/>
                   </wp:cNvGraphicFramePr>
@@ -5089,7 +5089,7 @@
                     <a:graphicData uri="http://schemas.openxmlformats.org/drawingml/2006/picture">
                       <pic:pic>
                         <pic:nvPicPr>
-                          <pic:cNvPr id="0" name="image.png"/>
+                          <pic:cNvPr id="0" name="Leo-0_75.png"/>
                           <pic:cNvPicPr/>
                         </pic:nvPicPr>
                         <pic:blipFill>

</xml_diff>